<commit_message>
finish my section in word
</commit_message>
<xml_diff>
--- a/sent.docx
+++ b/sent.docx
@@ -1,10 +1,13 @@
 
 <file path=word/document.xml><?xml version="1.0" encoding="utf-8"?>
-<w:document xmlns:wpc="http://schemas.microsoft.com/office/word/2010/wordprocessingCanvas" xmlns:cx="http://schemas.microsoft.com/office/drawing/2014/chartex" xmlns:cx1="http://schemas.microsoft.com/office/drawing/2015/9/8/chartex" xmlns:cx2="http://schemas.microsoft.com/office/drawing/2015/10/21/chartex" xmlns:cx3="http://schemas.microsoft.com/office/drawing/2016/5/9/chartex" xmlns:cx4="http://schemas.microsoft.com/office/drawing/2016/5/10/chartex" xmlns:cx5="http://schemas.microsoft.com/office/drawing/2016/5/11/chartex" xmlns:cx6="http://schemas.microsoft.com/office/drawing/2016/5/12/chartex" xmlns:cx7="http://schemas.microsoft.com/office/drawing/2016/5/13/chartex" xmlns:cx8="http://schemas.microsoft.com/office/drawing/2016/5/14/chartex" xmlns:mc="http://schemas.openxmlformats.org/markup-compatibility/2006" xmlns:aink="http://schemas.microsoft.com/office/drawing/2016/ink" xmlns:am3d="http://schemas.microsoft.com/office/drawing/2017/model3d" xmlns:o="urn:schemas-microsoft-com:office:office" xmlns:oel="http://schemas.microsoft.com/office/2019/extlst" xmlns:r="http://schemas.openxmlformats.org/officeDocument/2006/relationships" xmlns:m="http://schemas.openxmlformats.org/officeDocument/2006/math" xmlns:v="urn:schemas-microsoft-com:vml" xmlns:wp14="http://schemas.microsoft.com/office/word/2010/wordprocessingDrawing" xmlns:wp="http://schemas.openxmlformats.org/drawingml/2006/wordprocessingDrawing" xmlns:w10="urn:schemas-microsoft-com:office:word" xmlns:w="http://schemas.openxmlformats.org/wordprocessingml/2006/main" xmlns:w14="http://schemas.microsoft.com/office/word/2010/wordml" xmlns:w15="http://schemas.microsoft.com/office/word/2012/wordml" xmlns:w16cex="http://schemas.microsoft.com/office/word/2018/wordml/cex" xmlns:w16cid="http://schemas.microsoft.com/office/word/2016/wordml/cid" xmlns:w16="http://schemas.microsoft.com/office/word/2018/wordml" xmlns:w16sdtdh="http://schemas.microsoft.com/office/word/2020/wordml/sdtdatahash" xmlns:w16se="http://schemas.microsoft.com/office/word/2015/wordml/symex" xmlns:wpg="http://schemas.microsoft.com/office/word/2010/wordprocessingGroup" xmlns:wpi="http://schemas.microsoft.com/office/word/2010/wordprocessingInk" xmlns:wne="http://schemas.microsoft.com/office/word/2006/wordml" xmlns:wps="http://schemas.microsoft.com/office/word/2010/wordprocessingShape" mc:Ignorable="w14 w15 w16se w16cid w16 w16cex w16sdtdh wp14">
+<w:document xmlns:wpc="http://schemas.microsoft.com/office/word/2010/wordprocessingCanvas" xmlns:cx="http://schemas.microsoft.com/office/drawing/2014/chartex" xmlns:cx1="http://schemas.microsoft.com/office/drawing/2015/9/8/chartex" xmlns:cx2="http://schemas.microsoft.com/office/drawing/2015/10/21/chartex" xmlns:cx3="http://schemas.microsoft.com/office/drawing/2016/5/9/chartex" xmlns:cx4="http://schemas.microsoft.com/office/drawing/2016/5/10/chartex" xmlns:cx5="http://schemas.microsoft.com/office/drawing/2016/5/11/chartex" xmlns:cx6="http://schemas.microsoft.com/office/drawing/2016/5/12/chartex" xmlns:cx7="http://schemas.microsoft.com/office/drawing/2016/5/13/chartex" xmlns:cx8="http://schemas.microsoft.com/office/drawing/2016/5/14/chartex" xmlns:mc="http://schemas.openxmlformats.org/markup-compatibility/2006" xmlns:aink="http://schemas.microsoft.com/office/drawing/2016/ink" xmlns:am3d="http://schemas.microsoft.com/office/drawing/2017/model3d" xmlns:o="urn:schemas-microsoft-com:office:office" xmlns:r="http://schemas.openxmlformats.org/officeDocument/2006/relationships" xmlns:m="http://schemas.openxmlformats.org/officeDocument/2006/math" xmlns:v="urn:schemas-microsoft-com:vml" xmlns:wp14="http://schemas.microsoft.com/office/word/2010/wordprocessingDrawing" xmlns:wp="http://schemas.openxmlformats.org/drawingml/2006/wordprocessingDrawing" xmlns:w10="urn:schemas-microsoft-com:office:word" xmlns:w="http://schemas.openxmlformats.org/wordprocessingml/2006/main" xmlns:w14="http://schemas.microsoft.com/office/word/2010/wordml" xmlns:w15="http://schemas.microsoft.com/office/word/2012/wordml" xmlns:w16cex="http://schemas.microsoft.com/office/word/2018/wordml/cex" xmlns:w16cid="http://schemas.microsoft.com/office/word/2016/wordml/cid" xmlns:w16="http://schemas.microsoft.com/office/word/2018/wordml" xmlns:w16sdtdh="http://schemas.microsoft.com/office/word/2020/wordml/sdtdatahash" xmlns:w16se="http://schemas.microsoft.com/office/word/2015/wordml/symex" xmlns:wpg="http://schemas.microsoft.com/office/word/2010/wordprocessingGroup" xmlns:wpi="http://schemas.microsoft.com/office/word/2010/wordprocessingInk" xmlns:wne="http://schemas.microsoft.com/office/word/2006/wordml" xmlns:wps="http://schemas.microsoft.com/office/word/2010/wordprocessingShape" mc:Ignorable="w14 w15 w16se w16cid w16 w16cex w16sdtdh wp14">
   <w:body>
     <w:p>
       <w:pPr>
         <w:bidi/>
+        <w:rPr>
+          <w:rFonts w:hint="cs"/>
+        </w:rPr>
       </w:pPr>
     </w:p>
     <w:p>
@@ -518,7 +521,7 @@
                 <v:stroke joinstyle="miter"/>
                 <v:path gradientshapeok="t" o:connecttype="rect"/>
               </v:shapetype>
-              <v:shape id="Text Box 5" o:spid="_x0000_s1026" type="#_x0000_t202" style="position:absolute;left:0;text-align:left;margin-left:23.25pt;margin-top:18.05pt;width:357.75pt;height:136.5pt;z-index:251661312;visibility:visible;mso-wrap-style:square;mso-width-percent:0;mso-height-percent:0;mso-wrap-distance-left:9pt;mso-wrap-distance-top:0;mso-wrap-distance-right:9pt;mso-wrap-distance-bottom:0;mso-position-horizontal:absolute;mso-position-horizontal-relative:margin;mso-position-vertical:absolute;mso-position-vertical-relative:text;mso-width-percent:0;mso-height-percent:0;mso-width-relative:margin;mso-height-relative:margin;v-text-anchor:top" o:gfxdata="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" filled="f" stroked="f" strokeweight=".5pt">
+              <v:shape id="Text Box 5" o:spid="_x0000_s1026" type="#_x0000_t202" style="position:absolute;left:0;text-align:left;margin-left:23.25pt;margin-top:18.05pt;width:357.75pt;height:136.5pt;z-index:251661312;visibility:visible;mso-wrap-style:square;mso-width-percent:0;mso-height-percent:0;mso-wrap-distance-left:9pt;mso-wrap-distance-top:0;mso-wrap-distance-right:9pt;mso-wrap-distance-bottom:0;mso-position-horizontal:absolute;mso-position-horizontal-relative:margin;mso-position-vertical:absolute;mso-position-vertical-relative:text;mso-width-percent:0;mso-height-percent:0;mso-width-relative:margin;mso-height-relative:margin;v-text-anchor:top" o:gfxdata="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" filled="f" stroked="f" strokeweight=".5pt">
                 <v:textbox>
                   <w:txbxContent>
                     <w:p>
@@ -771,7 +774,7 @@
     </w:p>
     <w:p>
       <w:pPr>
-        <w:pStyle w:val="a5"/>
+        <w:pStyle w:val="ListParagraph"/>
         <w:numPr>
           <w:ilvl w:val="0"/>
           <w:numId w:val="2"/>
@@ -798,17 +801,17 @@
     </w:p>
     <w:p>
       <w:pPr>
-        <w:pStyle w:val="a5"/>
-        <w:bidi/>
-        <w:rPr>
-          <w:sz w:val="28"/>
-          <w:szCs w:val="28"/>
-        </w:rPr>
-      </w:pPr>
-    </w:p>
-    <w:p>
-      <w:pPr>
-        <w:pStyle w:val="a5"/>
+        <w:pStyle w:val="ListParagraph"/>
+        <w:bidi/>
+        <w:rPr>
+          <w:sz w:val="28"/>
+          <w:szCs w:val="28"/>
+        </w:rPr>
+      </w:pPr>
+    </w:p>
+    <w:p>
+      <w:pPr>
+        <w:pStyle w:val="ListParagraph"/>
         <w:numPr>
           <w:ilvl w:val="0"/>
           <w:numId w:val="6"/>
@@ -857,7 +860,7 @@
     </w:p>
     <w:p>
       <w:pPr>
-        <w:pStyle w:val="a5"/>
+        <w:pStyle w:val="ListParagraph"/>
         <w:bidi/>
         <w:rPr>
           <w:sz w:val="28"/>
@@ -883,7 +886,18 @@
           <w:rtl/>
           <w:lang w:bidi="ar-SY"/>
         </w:rPr>
-        <w:t>و هو الذي يمكنا من التعامل مع الحجر كقيمة نصية او لون ممثل بدائرة</w:t>
+        <w:t xml:space="preserve">و هو الذي يمكنا من التعامل مع الحجر كقيمة نصية او لون ممثل </w:t>
+      </w:r>
+      <w:proofErr w:type="gramStart"/>
+      <w:r>
+        <w:rPr>
+          <w:rFonts w:hint="cs"/>
+          <w:sz w:val="28"/>
+          <w:szCs w:val="28"/>
+          <w:rtl/>
+          <w:lang w:bidi="ar-SY"/>
+        </w:rPr>
+        <w:t>بدائرة</w:t>
       </w:r>
       <w:r>
         <w:rPr>
@@ -901,7 +915,18 @@
           <w:rtl/>
           <w:lang w:bidi="ar-SY"/>
         </w:rPr>
-        <w:t xml:space="preserve"> و تكون وظيفة الباني في هذا الكلاس </w:t>
+        <w:t xml:space="preserve"> و</w:t>
+      </w:r>
+      <w:proofErr w:type="gramEnd"/>
+      <w:r>
+        <w:rPr>
+          <w:rFonts w:hint="cs"/>
+          <w:sz w:val="28"/>
+          <w:szCs w:val="28"/>
+          <w:rtl/>
+          <w:lang w:bidi="ar-SY"/>
+        </w:rPr>
+        <w:t xml:space="preserve"> تكون وظيفة الباني في هذا الكلاس </w:t>
       </w:r>
       <w:r>
         <w:rPr>
@@ -914,18 +939,18 @@
     </w:p>
     <w:p>
       <w:pPr>
-        <w:pStyle w:val="a5"/>
-        <w:bidi/>
-        <w:rPr>
-          <w:sz w:val="28"/>
-          <w:szCs w:val="28"/>
-          <w:lang w:bidi="ar-SY"/>
-        </w:rPr>
-      </w:pPr>
-    </w:p>
-    <w:p>
-      <w:pPr>
-        <w:pStyle w:val="a5"/>
+        <w:pStyle w:val="ListParagraph"/>
+        <w:bidi/>
+        <w:rPr>
+          <w:sz w:val="28"/>
+          <w:szCs w:val="28"/>
+          <w:lang w:bidi="ar-SY"/>
+        </w:rPr>
+      </w:pPr>
+    </w:p>
+    <w:p>
+      <w:pPr>
+        <w:pStyle w:val="ListParagraph"/>
         <w:bidi/>
         <w:jc w:val="both"/>
         <w:rPr>
@@ -1020,7 +1045,7 @@
     </w:p>
     <w:p>
       <w:pPr>
-        <w:pStyle w:val="a5"/>
+        <w:pStyle w:val="ListParagraph"/>
         <w:bidi/>
         <w:rPr>
           <w:sz w:val="28"/>
@@ -1050,7 +1075,7 @@
     </w:p>
     <w:p>
       <w:pPr>
-        <w:pStyle w:val="a5"/>
+        <w:pStyle w:val="ListParagraph"/>
         <w:numPr>
           <w:ilvl w:val="0"/>
           <w:numId w:val="6"/>
@@ -1150,7 +1175,7 @@
     </w:p>
     <w:p>
       <w:pPr>
-        <w:pStyle w:val="a5"/>
+        <w:pStyle w:val="ListParagraph"/>
         <w:bidi/>
         <w:jc w:val="both"/>
         <w:rPr>
@@ -1217,7 +1242,7 @@
     </w:p>
     <w:p>
       <w:pPr>
-        <w:pStyle w:val="a5"/>
+        <w:pStyle w:val="ListParagraph"/>
         <w:bidi/>
         <w:jc w:val="both"/>
         <w:rPr>
@@ -1357,20 +1382,20 @@
     </w:p>
     <w:p>
       <w:pPr>
-        <w:pStyle w:val="a5"/>
-        <w:bidi/>
-        <w:jc w:val="both"/>
-        <w:rPr>
-          <w:rFonts w:cs="Arial"/>
-          <w:sz w:val="28"/>
-          <w:szCs w:val="28"/>
-          <w:lang w:bidi="ar-SY"/>
-        </w:rPr>
-      </w:pPr>
-    </w:p>
-    <w:p>
-      <w:pPr>
-        <w:pStyle w:val="a5"/>
+        <w:pStyle w:val="ListParagraph"/>
+        <w:bidi/>
+        <w:jc w:val="both"/>
+        <w:rPr>
+          <w:rFonts w:cs="Arial"/>
+          <w:sz w:val="28"/>
+          <w:szCs w:val="28"/>
+          <w:lang w:bidi="ar-SY"/>
+        </w:rPr>
+      </w:pPr>
+    </w:p>
+    <w:p>
+      <w:pPr>
+        <w:pStyle w:val="ListParagraph"/>
         <w:bidi/>
         <w:jc w:val="both"/>
         <w:rPr>
@@ -1480,7 +1505,7 @@
     </w:p>
     <w:p>
       <w:pPr>
-        <w:pStyle w:val="a5"/>
+        <w:pStyle w:val="ListParagraph"/>
         <w:bidi/>
         <w:jc w:val="both"/>
         <w:rPr>
@@ -1531,20 +1556,20 @@
     </w:p>
     <w:p>
       <w:pPr>
-        <w:pStyle w:val="a5"/>
-        <w:bidi/>
-        <w:jc w:val="both"/>
-        <w:rPr>
-          <w:rFonts w:cs="Arial"/>
-          <w:sz w:val="28"/>
-          <w:szCs w:val="28"/>
-          <w:lang w:bidi="ar-SY"/>
-        </w:rPr>
-      </w:pPr>
-    </w:p>
-    <w:p>
-      <w:pPr>
-        <w:pStyle w:val="a5"/>
+        <w:pStyle w:val="ListParagraph"/>
+        <w:bidi/>
+        <w:jc w:val="both"/>
+        <w:rPr>
+          <w:rFonts w:cs="Arial"/>
+          <w:sz w:val="28"/>
+          <w:szCs w:val="28"/>
+          <w:lang w:bidi="ar-SY"/>
+        </w:rPr>
+      </w:pPr>
+    </w:p>
+    <w:p>
+      <w:pPr>
+        <w:pStyle w:val="ListParagraph"/>
         <w:bidi/>
         <w:jc w:val="both"/>
         <w:rPr>
@@ -1631,7 +1656,7 @@
     </w:p>
     <w:p>
       <w:pPr>
-        <w:pStyle w:val="a5"/>
+        <w:pStyle w:val="ListParagraph"/>
         <w:bidi/>
         <w:jc w:val="both"/>
         <w:rPr>
@@ -1683,33 +1708,33 @@
     </w:p>
     <w:p>
       <w:pPr>
-        <w:pStyle w:val="a5"/>
-        <w:bidi/>
-        <w:jc w:val="both"/>
-        <w:rPr>
-          <w:rFonts w:cs="Arial"/>
-          <w:sz w:val="28"/>
-          <w:szCs w:val="28"/>
-          <w:lang w:bidi="ar-SY"/>
-        </w:rPr>
-      </w:pPr>
-    </w:p>
-    <w:p>
-      <w:pPr>
-        <w:pStyle w:val="a5"/>
-        <w:bidi/>
-        <w:jc w:val="both"/>
-        <w:rPr>
-          <w:rFonts w:cs="Arial"/>
-          <w:sz w:val="28"/>
-          <w:szCs w:val="28"/>
-          <w:lang w:bidi="ar-SY"/>
-        </w:rPr>
-      </w:pPr>
-    </w:p>
-    <w:p>
-      <w:pPr>
-        <w:pStyle w:val="a5"/>
+        <w:pStyle w:val="ListParagraph"/>
+        <w:bidi/>
+        <w:jc w:val="both"/>
+        <w:rPr>
+          <w:rFonts w:cs="Arial"/>
+          <w:sz w:val="28"/>
+          <w:szCs w:val="28"/>
+          <w:lang w:bidi="ar-SY"/>
+        </w:rPr>
+      </w:pPr>
+    </w:p>
+    <w:p>
+      <w:pPr>
+        <w:pStyle w:val="ListParagraph"/>
+        <w:bidi/>
+        <w:jc w:val="both"/>
+        <w:rPr>
+          <w:rFonts w:cs="Arial"/>
+          <w:sz w:val="28"/>
+          <w:szCs w:val="28"/>
+          <w:lang w:bidi="ar-SY"/>
+        </w:rPr>
+      </w:pPr>
+    </w:p>
+    <w:p>
+      <w:pPr>
+        <w:pStyle w:val="ListParagraph"/>
         <w:bidi/>
         <w:jc w:val="both"/>
         <w:rPr>
@@ -1796,7 +1821,7 @@
     </w:p>
     <w:p>
       <w:pPr>
-        <w:pStyle w:val="a5"/>
+        <w:pStyle w:val="ListParagraph"/>
         <w:bidi/>
         <w:jc w:val="both"/>
         <w:rPr>
@@ -1821,21 +1846,21 @@
     </w:p>
     <w:p>
       <w:pPr>
-        <w:pStyle w:val="a5"/>
-        <w:bidi/>
-        <w:jc w:val="both"/>
-        <w:rPr>
-          <w:rFonts w:cs="Arial"/>
-          <w:sz w:val="28"/>
-          <w:szCs w:val="28"/>
-          <w:rtl/>
-          <w:lang w:bidi="ar-SY"/>
-        </w:rPr>
-      </w:pPr>
-    </w:p>
-    <w:p>
-      <w:pPr>
-        <w:pStyle w:val="a5"/>
+        <w:pStyle w:val="ListParagraph"/>
+        <w:bidi/>
+        <w:jc w:val="both"/>
+        <w:rPr>
+          <w:rFonts w:cs="Arial"/>
+          <w:sz w:val="28"/>
+          <w:szCs w:val="28"/>
+          <w:rtl/>
+          <w:lang w:bidi="ar-SY"/>
+        </w:rPr>
+      </w:pPr>
+    </w:p>
+    <w:p>
+      <w:pPr>
+        <w:pStyle w:val="ListParagraph"/>
         <w:bidi/>
         <w:jc w:val="both"/>
         <w:rPr>
@@ -1910,7 +1935,7 @@
     </w:p>
     <w:p>
       <w:pPr>
-        <w:pStyle w:val="a5"/>
+        <w:pStyle w:val="ListParagraph"/>
         <w:bidi/>
         <w:jc w:val="both"/>
         <w:rPr>
@@ -1952,48 +1977,48 @@
     </w:p>
     <w:p>
       <w:pPr>
-        <w:pStyle w:val="a5"/>
-        <w:bidi/>
-        <w:jc w:val="both"/>
-        <w:rPr>
-          <w:rFonts w:cs="Arial"/>
-          <w:sz w:val="28"/>
-          <w:szCs w:val="28"/>
-          <w:lang w:bidi="ar-SY"/>
-        </w:rPr>
-      </w:pPr>
-    </w:p>
-    <w:p>
-      <w:pPr>
-        <w:pStyle w:val="a5"/>
-        <w:bidi/>
-        <w:jc w:val="both"/>
-        <w:rPr>
-          <w:rFonts w:cs="Arial"/>
-          <w:sz w:val="28"/>
-          <w:szCs w:val="28"/>
-          <w:rtl/>
-          <w:lang w:bidi="ar-SY"/>
-        </w:rPr>
-      </w:pPr>
-    </w:p>
-    <w:p>
-      <w:pPr>
-        <w:pStyle w:val="a5"/>
-        <w:bidi/>
-        <w:jc w:val="both"/>
-        <w:rPr>
-          <w:rFonts w:cs="Arial"/>
-          <w:sz w:val="28"/>
-          <w:szCs w:val="28"/>
-          <w:rtl/>
-          <w:lang w:bidi="ar-SY"/>
-        </w:rPr>
-      </w:pPr>
-    </w:p>
-    <w:p>
-      <w:pPr>
-        <w:pStyle w:val="a5"/>
+        <w:pStyle w:val="ListParagraph"/>
+        <w:bidi/>
+        <w:jc w:val="both"/>
+        <w:rPr>
+          <w:rFonts w:cs="Arial"/>
+          <w:sz w:val="28"/>
+          <w:szCs w:val="28"/>
+          <w:lang w:bidi="ar-SY"/>
+        </w:rPr>
+      </w:pPr>
+    </w:p>
+    <w:p>
+      <w:pPr>
+        <w:pStyle w:val="ListParagraph"/>
+        <w:bidi/>
+        <w:jc w:val="both"/>
+        <w:rPr>
+          <w:rFonts w:cs="Arial"/>
+          <w:sz w:val="28"/>
+          <w:szCs w:val="28"/>
+          <w:rtl/>
+          <w:lang w:bidi="ar-SY"/>
+        </w:rPr>
+      </w:pPr>
+    </w:p>
+    <w:p>
+      <w:pPr>
+        <w:pStyle w:val="ListParagraph"/>
+        <w:bidi/>
+        <w:jc w:val="both"/>
+        <w:rPr>
+          <w:rFonts w:cs="Arial"/>
+          <w:sz w:val="28"/>
+          <w:szCs w:val="28"/>
+          <w:rtl/>
+          <w:lang w:bidi="ar-SY"/>
+        </w:rPr>
+      </w:pPr>
+    </w:p>
+    <w:p>
+      <w:pPr>
+        <w:pStyle w:val="ListParagraph"/>
         <w:bidi/>
         <w:jc w:val="both"/>
         <w:rPr>
@@ -2078,7 +2103,7 @@
     </w:p>
     <w:p>
       <w:pPr>
-        <w:pStyle w:val="a5"/>
+        <w:pStyle w:val="ListParagraph"/>
         <w:bidi/>
         <w:jc w:val="both"/>
         <w:rPr>
@@ -2170,21 +2195,21 @@
     </w:p>
     <w:p>
       <w:pPr>
-        <w:pStyle w:val="a5"/>
-        <w:bidi/>
-        <w:jc w:val="both"/>
-        <w:rPr>
-          <w:rFonts w:cs="Arial"/>
-          <w:sz w:val="28"/>
-          <w:szCs w:val="28"/>
-          <w:rtl/>
-          <w:lang w:bidi="ar-SY"/>
-        </w:rPr>
-      </w:pPr>
-    </w:p>
-    <w:p>
-      <w:pPr>
-        <w:pStyle w:val="a5"/>
+        <w:pStyle w:val="ListParagraph"/>
+        <w:bidi/>
+        <w:jc w:val="both"/>
+        <w:rPr>
+          <w:rFonts w:cs="Arial"/>
+          <w:sz w:val="28"/>
+          <w:szCs w:val="28"/>
+          <w:rtl/>
+          <w:lang w:bidi="ar-SY"/>
+        </w:rPr>
+      </w:pPr>
+    </w:p>
+    <w:p>
+      <w:pPr>
+        <w:pStyle w:val="ListParagraph"/>
         <w:bidi/>
         <w:jc w:val="both"/>
         <w:rPr>
@@ -2294,7 +2319,7 @@
     </w:p>
     <w:p>
       <w:pPr>
-        <w:pStyle w:val="a5"/>
+        <w:pStyle w:val="ListParagraph"/>
         <w:bidi/>
         <w:jc w:val="both"/>
         <w:rPr>
@@ -2355,21 +2380,21 @@
     </w:p>
     <w:p>
       <w:pPr>
-        <w:pStyle w:val="a5"/>
-        <w:bidi/>
-        <w:jc w:val="both"/>
-        <w:rPr>
-          <w:rFonts w:cs="Arial"/>
-          <w:sz w:val="28"/>
-          <w:szCs w:val="28"/>
-          <w:rtl/>
-          <w:lang w:bidi="ar-SY"/>
-        </w:rPr>
-      </w:pPr>
-    </w:p>
-    <w:p>
-      <w:pPr>
-        <w:pStyle w:val="a5"/>
+        <w:pStyle w:val="ListParagraph"/>
+        <w:bidi/>
+        <w:jc w:val="both"/>
+        <w:rPr>
+          <w:rFonts w:cs="Arial"/>
+          <w:sz w:val="28"/>
+          <w:szCs w:val="28"/>
+          <w:rtl/>
+          <w:lang w:bidi="ar-SY"/>
+        </w:rPr>
+      </w:pPr>
+    </w:p>
+    <w:p>
+      <w:pPr>
+        <w:pStyle w:val="ListParagraph"/>
         <w:bidi/>
         <w:jc w:val="both"/>
         <w:rPr>
@@ -2492,7 +2517,7 @@
     </w:p>
     <w:p>
       <w:pPr>
-        <w:pStyle w:val="a5"/>
+        <w:pStyle w:val="ListParagraph"/>
         <w:bidi/>
         <w:jc w:val="both"/>
         <w:rPr>
@@ -2555,35 +2580,35 @@
     </w:p>
     <w:p>
       <w:pPr>
-        <w:pStyle w:val="a5"/>
-        <w:bidi/>
-        <w:jc w:val="both"/>
-        <w:rPr>
-          <w:rFonts w:cs="Arial"/>
-          <w:sz w:val="28"/>
-          <w:szCs w:val="28"/>
-          <w:rtl/>
-          <w:lang w:bidi="ar-SY"/>
-        </w:rPr>
-      </w:pPr>
-    </w:p>
-    <w:p>
-      <w:pPr>
-        <w:pStyle w:val="a5"/>
-        <w:bidi/>
-        <w:jc w:val="both"/>
-        <w:rPr>
-          <w:rFonts w:cs="Arial"/>
-          <w:sz w:val="28"/>
-          <w:szCs w:val="28"/>
-          <w:rtl/>
-          <w:lang w:bidi="ar-SY"/>
-        </w:rPr>
-      </w:pPr>
-    </w:p>
-    <w:p>
-      <w:pPr>
-        <w:pStyle w:val="a5"/>
+        <w:pStyle w:val="ListParagraph"/>
+        <w:bidi/>
+        <w:jc w:val="both"/>
+        <w:rPr>
+          <w:rFonts w:cs="Arial"/>
+          <w:sz w:val="28"/>
+          <w:szCs w:val="28"/>
+          <w:rtl/>
+          <w:lang w:bidi="ar-SY"/>
+        </w:rPr>
+      </w:pPr>
+    </w:p>
+    <w:p>
+      <w:pPr>
+        <w:pStyle w:val="ListParagraph"/>
+        <w:bidi/>
+        <w:jc w:val="both"/>
+        <w:rPr>
+          <w:rFonts w:cs="Arial"/>
+          <w:sz w:val="28"/>
+          <w:szCs w:val="28"/>
+          <w:rtl/>
+          <w:lang w:bidi="ar-SY"/>
+        </w:rPr>
+      </w:pPr>
+    </w:p>
+    <w:p>
+      <w:pPr>
+        <w:pStyle w:val="ListParagraph"/>
         <w:bidi/>
         <w:jc w:val="both"/>
         <w:rPr>
@@ -2717,7 +2742,7 @@
     </w:p>
     <w:p>
       <w:pPr>
-        <w:pStyle w:val="a5"/>
+        <w:pStyle w:val="ListParagraph"/>
         <w:bidi/>
         <w:jc w:val="both"/>
         <w:rPr>
@@ -2779,54 +2804,55 @@
     </w:p>
     <w:p>
       <w:pPr>
-        <w:pStyle w:val="a5"/>
-        <w:bidi/>
-        <w:jc w:val="both"/>
-        <w:rPr>
-          <w:rFonts w:cs="Arial"/>
-          <w:sz w:val="28"/>
-          <w:szCs w:val="28"/>
-          <w:rtl/>
-          <w:lang w:bidi="ar-SY"/>
-        </w:rPr>
-      </w:pPr>
-    </w:p>
-    <w:p>
-      <w:pPr>
-        <w:pStyle w:val="a5"/>
-        <w:bidi/>
-        <w:jc w:val="both"/>
-        <w:rPr>
-          <w:rFonts w:cs="Arial"/>
-          <w:sz w:val="28"/>
-          <w:szCs w:val="28"/>
-          <w:rtl/>
-          <w:lang w:bidi="ar-SY"/>
-        </w:rPr>
-      </w:pPr>
-    </w:p>
-    <w:p>
-      <w:pPr>
-        <w:pStyle w:val="a5"/>
-        <w:bidi/>
-        <w:jc w:val="both"/>
-        <w:rPr>
-          <w:rFonts w:cs="Arial"/>
-          <w:sz w:val="28"/>
-          <w:szCs w:val="28"/>
-          <w:lang w:bidi="ar-SY"/>
-        </w:rPr>
-      </w:pPr>
-    </w:p>
-    <w:p>
-      <w:pPr>
-        <w:pStyle w:val="a5"/>
-        <w:bidi/>
-        <w:jc w:val="both"/>
-        <w:rPr>
-          <w:rFonts w:cs="Arial"/>
-          <w:sz w:val="28"/>
-          <w:szCs w:val="28"/>
+        <w:pStyle w:val="ListParagraph"/>
+        <w:bidi/>
+        <w:jc w:val="both"/>
+        <w:rPr>
+          <w:rFonts w:cs="Arial"/>
+          <w:sz w:val="28"/>
+          <w:szCs w:val="28"/>
+          <w:rtl/>
+          <w:lang w:bidi="ar-SY"/>
+        </w:rPr>
+      </w:pPr>
+    </w:p>
+    <w:p>
+      <w:pPr>
+        <w:pStyle w:val="ListParagraph"/>
+        <w:bidi/>
+        <w:jc w:val="both"/>
+        <w:rPr>
+          <w:rFonts w:cs="Arial"/>
+          <w:sz w:val="28"/>
+          <w:szCs w:val="28"/>
+          <w:rtl/>
+          <w:lang w:bidi="ar-SY"/>
+        </w:rPr>
+      </w:pPr>
+    </w:p>
+    <w:p>
+      <w:pPr>
+        <w:pStyle w:val="ListParagraph"/>
+        <w:bidi/>
+        <w:jc w:val="both"/>
+        <w:rPr>
+          <w:rFonts w:cs="Arial"/>
+          <w:sz w:val="28"/>
+          <w:szCs w:val="28"/>
+          <w:lang w:bidi="ar-SY"/>
+        </w:rPr>
+      </w:pPr>
+    </w:p>
+    <w:p>
+      <w:pPr>
+        <w:pStyle w:val="ListParagraph"/>
+        <w:bidi/>
+        <w:jc w:val="both"/>
+        <w:rPr>
+          <w:rFonts w:cs="Arial"/>
+          <w:sz w:val="28"/>
+          <w:szCs w:val="28"/>
+          <w:rtl/>
           <w:lang w:bidi="ar-SY"/>
         </w:rPr>
       </w:pPr>
@@ -2930,26 +2956,215 @@
     </w:p>
     <w:p>
       <w:pPr>
-        <w:pStyle w:val="a5"/>
-        <w:bidi/>
-        <w:jc w:val="both"/>
-        <w:rPr>
-          <w:rFonts w:cs="Arial"/>
-          <w:sz w:val="28"/>
-          <w:szCs w:val="28"/>
-          <w:lang w:bidi="ar-SY"/>
-        </w:rPr>
-      </w:pPr>
-    </w:p>
-    <w:p>
-      <w:pPr>
-        <w:pStyle w:val="a5"/>
-        <w:bidi/>
-        <w:jc w:val="both"/>
-        <w:rPr>
-          <w:rFonts w:cs="Arial"/>
-          <w:sz w:val="28"/>
-          <w:szCs w:val="28"/>
+        <w:pStyle w:val="ListParagraph"/>
+        <w:bidi/>
+        <w:jc w:val="both"/>
+        <w:rPr>
+          <w:rFonts w:cs="Arial"/>
+          <w:sz w:val="28"/>
+          <w:szCs w:val="28"/>
+          <w:rtl/>
+          <w:lang w:bidi="ar-SY"/>
+        </w:rPr>
+      </w:pPr>
+      <w:r>
+        <w:rPr>
+          <w:rFonts w:cs="Arial" w:hint="cs"/>
+          <w:sz w:val="28"/>
+          <w:szCs w:val="28"/>
+          <w:rtl/>
+          <w:lang w:bidi="ar-SY"/>
+        </w:rPr>
+        <w:t xml:space="preserve">نقوم بهذا التابع بتحقيق الحركة للحجر المحدد مع قيمة رمي العصي حيث نتحقق أولا من أمكانية الحركة فاذا كانت ممكنة نقوم بالتحقق من أن الحجر داخل الرقعة بعدها نقوم ثم نقوم بأنشاء متغير من نوع البوليان ونسند إليه القيمة المعادة من التابع </w:t>
+      </w:r>
+      <w:r>
+        <w:rPr>
+          <w:rFonts w:cs="Arial"/>
+          <w:sz w:val="28"/>
+          <w:szCs w:val="28"/>
+        </w:rPr>
+        <w:t>(</w:t>
+      </w:r>
+      <w:proofErr w:type="spellStart"/>
+      <w:r>
+        <w:rPr>
+          <w:rFonts w:cs="Arial"/>
+          <w:sz w:val="28"/>
+          <w:szCs w:val="28"/>
+        </w:rPr>
+        <w:t>nextstep</w:t>
+      </w:r>
+      <w:proofErr w:type="spellEnd"/>
+      <w:r>
+        <w:rPr>
+          <w:rFonts w:cs="Arial"/>
+          <w:sz w:val="28"/>
+          <w:szCs w:val="28"/>
+        </w:rPr>
+        <w:t>)</w:t>
+      </w:r>
+      <w:r>
+        <w:rPr>
+          <w:rFonts w:cs="Arial" w:hint="cs"/>
+          <w:sz w:val="28"/>
+          <w:szCs w:val="28"/>
+          <w:rtl/>
+          <w:lang w:bidi="ar-SY"/>
+        </w:rPr>
+        <w:t xml:space="preserve"> </w:t>
+      </w:r>
+      <w:r>
+        <w:rPr>
+          <w:rFonts w:cs="Arial" w:hint="cs"/>
+          <w:sz w:val="28"/>
+          <w:szCs w:val="28"/>
+          <w:rtl/>
+          <w:lang w:bidi="ar-SY"/>
+        </w:rPr>
+        <w:t>ونتحقق اذا كان  المتغير (</w:t>
+      </w:r>
+      <w:r>
+        <w:rPr>
+          <w:rFonts w:cs="Arial"/>
+          <w:sz w:val="28"/>
+          <w:szCs w:val="28"/>
+          <w:lang w:bidi="ar-SY"/>
+        </w:rPr>
+        <w:t>true</w:t>
+      </w:r>
+      <w:r>
+        <w:rPr>
+          <w:rFonts w:cs="Arial" w:hint="cs"/>
+          <w:sz w:val="28"/>
+          <w:szCs w:val="28"/>
+          <w:rtl/>
+          <w:lang w:bidi="ar-SY"/>
+        </w:rPr>
+        <w:t xml:space="preserve">) ندخل إلى الشرط و نمر على جميع الأحجار في المصفوفة </w:t>
+      </w:r>
+      <w:r>
+        <w:rPr>
+          <w:rFonts w:cs="Arial"/>
+          <w:sz w:val="28"/>
+          <w:szCs w:val="28"/>
+          <w:lang w:bidi="ar-SY"/>
+        </w:rPr>
+        <w:t>(stone1)</w:t>
+      </w:r>
+      <w:r>
+        <w:rPr>
+          <w:rFonts w:cs="Arial" w:hint="cs"/>
+          <w:sz w:val="28"/>
+          <w:szCs w:val="28"/>
+          <w:rtl/>
+          <w:lang w:bidi="ar-SY"/>
+        </w:rPr>
+        <w:t xml:space="preserve"> </w:t>
+      </w:r>
+      <w:proofErr w:type="spellStart"/>
+      <w:r>
+        <w:rPr>
+          <w:rFonts w:cs="Arial" w:hint="cs"/>
+          <w:sz w:val="28"/>
+          <w:szCs w:val="28"/>
+          <w:rtl/>
+          <w:lang w:bidi="ar-SY"/>
+        </w:rPr>
+        <w:t>ونحققلا</w:t>
+      </w:r>
+      <w:proofErr w:type="spellEnd"/>
+      <w:r>
+        <w:rPr>
+          <w:rFonts w:cs="Arial" w:hint="cs"/>
+          <w:sz w:val="28"/>
+          <w:szCs w:val="28"/>
+          <w:rtl/>
+          <w:lang w:bidi="ar-SY"/>
+        </w:rPr>
+        <w:t xml:space="preserve"> أنها يجب أن يكون نفس لون الحجر المحرك و أن يكون داخل الرقعة فإذا حقق ذلك وكان في أحد الأماكن 27او28او29  يعو إلى الرقع رقم 14</w:t>
+      </w:r>
+      <w:r>
+        <w:rPr>
+          <w:rFonts w:cs="Arial" w:hint="cs"/>
+          <w:sz w:val="28"/>
+          <w:szCs w:val="28"/>
+          <w:rtl/>
+          <w:lang w:bidi="ar-SY"/>
+        </w:rPr>
+        <w:t xml:space="preserve"> </w:t>
+      </w:r>
+      <w:r>
+        <w:rPr>
+          <w:rFonts w:cs="Arial" w:hint="cs"/>
+          <w:sz w:val="28"/>
+          <w:szCs w:val="28"/>
+          <w:rtl/>
+          <w:lang w:bidi="ar-SY"/>
+        </w:rPr>
+        <w:t>ثم يقوم التابع بأعاده قيمة المتغير .</w:t>
+      </w:r>
+    </w:p>
+    <w:p>
+      <w:pPr>
+        <w:pStyle w:val="ListParagraph"/>
+        <w:bidi/>
+        <w:jc w:val="both"/>
+        <w:rPr>
+          <w:rFonts w:cs="Arial"/>
+          <w:sz w:val="28"/>
+          <w:szCs w:val="28"/>
+          <w:rtl/>
+          <w:lang w:bidi="ar-SY"/>
+        </w:rPr>
+      </w:pPr>
+    </w:p>
+    <w:p>
+      <w:pPr>
+        <w:pStyle w:val="ListParagraph"/>
+        <w:bidi/>
+        <w:jc w:val="both"/>
+        <w:rPr>
+          <w:rFonts w:cs="Arial"/>
+          <w:sz w:val="28"/>
+          <w:szCs w:val="28"/>
+          <w:rtl/>
+          <w:lang w:bidi="ar-SY"/>
+        </w:rPr>
+      </w:pPr>
+    </w:p>
+    <w:p>
+      <w:pPr>
+        <w:pStyle w:val="ListParagraph"/>
+        <w:bidi/>
+        <w:jc w:val="both"/>
+        <w:rPr>
+          <w:rFonts w:cs="Arial"/>
+          <w:sz w:val="28"/>
+          <w:szCs w:val="28"/>
+          <w:lang w:bidi="ar-SY"/>
+        </w:rPr>
+      </w:pPr>
+      <w:r>
+        <w:rPr>
+          <w:rFonts w:cs="Arial" w:hint="cs"/>
+          <w:sz w:val="28"/>
+          <w:szCs w:val="28"/>
+          <w:rtl/>
+          <w:lang w:bidi="ar-SY"/>
+        </w:rPr>
+        <w:t xml:space="preserve">  </w:t>
+      </w:r>
+    </w:p>
+    <w:p>
+      <w:pPr>
+        <w:pStyle w:val="ListParagraph"/>
+        <w:bidi/>
+        <w:jc w:val="both"/>
+        <w:rPr>
+          <w:rFonts w:cs="Arial"/>
+          <w:sz w:val="28"/>
+          <w:szCs w:val="28"/>
+          <w:rtl/>
           <w:lang w:bidi="ar-SY"/>
         </w:rPr>
       </w:pPr>
@@ -3043,20 +3258,122 @@
     </w:p>
     <w:p>
       <w:pPr>
-        <w:pStyle w:val="a5"/>
-        <w:bidi/>
-        <w:jc w:val="both"/>
-        <w:rPr>
-          <w:rFonts w:cs="Arial"/>
-          <w:sz w:val="28"/>
-          <w:szCs w:val="28"/>
-          <w:lang w:bidi="ar-SY"/>
-        </w:rPr>
-      </w:pPr>
-    </w:p>
-    <w:p>
-      <w:pPr>
-        <w:pStyle w:val="a5"/>
+        <w:pStyle w:val="ListParagraph"/>
+        <w:bidi/>
+        <w:jc w:val="both"/>
+        <w:rPr>
+          <w:rFonts w:cs="Arial"/>
+          <w:sz w:val="28"/>
+          <w:szCs w:val="28"/>
+          <w:rtl/>
+          <w:lang w:bidi="ar-SY"/>
+        </w:rPr>
+      </w:pPr>
+      <w:r>
+        <w:rPr>
+          <w:rFonts w:cs="Arial" w:hint="cs"/>
+          <w:sz w:val="28"/>
+          <w:szCs w:val="28"/>
+          <w:rtl/>
+          <w:lang w:bidi="ar-SY"/>
+        </w:rPr>
+        <w:t xml:space="preserve">نتحقق اذا كان عدد الأحجار التي هي خارج الرقعة تساوي 7 للون معين يفوز وإلا يرجع </w:t>
+      </w:r>
+      <w:r>
+        <w:rPr>
+          <w:rFonts w:cs="Arial"/>
+          <w:sz w:val="28"/>
+          <w:szCs w:val="28"/>
+          <w:lang w:bidi="ar-SY"/>
+        </w:rPr>
+        <w:t>c</w:t>
+      </w:r>
+      <w:r>
+        <w:rPr>
+          <w:rFonts w:cs="Arial" w:hint="cs"/>
+          <w:sz w:val="28"/>
+          <w:szCs w:val="28"/>
+          <w:rtl/>
+          <w:lang w:bidi="ar-SY"/>
+        </w:rPr>
+        <w:t xml:space="preserve"> والتي تعني </w:t>
+      </w:r>
+      <w:proofErr w:type="gramStart"/>
+      <w:r>
+        <w:rPr>
+          <w:rFonts w:cs="Arial" w:hint="cs"/>
+          <w:sz w:val="28"/>
+          <w:szCs w:val="28"/>
+          <w:rtl/>
+          <w:lang w:bidi="ar-SY"/>
+        </w:rPr>
+        <w:t>الاستمرار</w:t>
+      </w:r>
+      <w:r>
+        <w:rPr>
+          <w:rFonts w:cs="Arial"/>
+          <w:sz w:val="28"/>
+          <w:szCs w:val="28"/>
+          <w:lang w:bidi="ar-SY"/>
+        </w:rPr>
+        <w:t xml:space="preserve"> </w:t>
+      </w:r>
+      <w:r>
+        <w:rPr>
+          <w:rFonts w:cs="Arial" w:hint="cs"/>
+          <w:sz w:val="28"/>
+          <w:szCs w:val="28"/>
+          <w:rtl/>
+          <w:lang w:bidi="ar-SY"/>
+        </w:rPr>
+        <w:t>.</w:t>
+      </w:r>
+      <w:proofErr w:type="gramEnd"/>
+    </w:p>
+    <w:p>
+      <w:pPr>
+        <w:pStyle w:val="ListParagraph"/>
+        <w:bidi/>
+        <w:jc w:val="both"/>
+        <w:rPr>
+          <w:rFonts w:cs="Arial"/>
+          <w:sz w:val="28"/>
+          <w:szCs w:val="28"/>
+          <w:rtl/>
+          <w:lang w:bidi="ar-SY"/>
+        </w:rPr>
+      </w:pPr>
+    </w:p>
+    <w:p>
+      <w:pPr>
+        <w:pStyle w:val="ListParagraph"/>
+        <w:bidi/>
+        <w:jc w:val="both"/>
+        <w:rPr>
+          <w:rFonts w:cs="Arial"/>
+          <w:sz w:val="28"/>
+          <w:szCs w:val="28"/>
+          <w:rtl/>
+          <w:lang w:bidi="ar-SY"/>
+        </w:rPr>
+      </w:pPr>
+    </w:p>
+    <w:p>
+      <w:pPr>
+        <w:pStyle w:val="ListParagraph"/>
+        <w:bidi/>
+        <w:jc w:val="both"/>
+        <w:rPr>
+          <w:rFonts w:cs="Arial" w:hint="cs"/>
+          <w:sz w:val="28"/>
+          <w:szCs w:val="28"/>
+          <w:lang w:bidi="ar-SY"/>
+        </w:rPr>
+      </w:pPr>
+    </w:p>
+    <w:p>
+      <w:pPr>
+        <w:pStyle w:val="ListParagraph"/>
         <w:bidi/>
         <w:jc w:val="both"/>
         <w:rPr>
@@ -3156,36 +3473,142 @@
     </w:p>
     <w:p>
       <w:pPr>
-        <w:pStyle w:val="a5"/>
-        <w:bidi/>
-        <w:jc w:val="both"/>
-        <w:rPr>
-          <w:rFonts w:cs="Arial"/>
-          <w:sz w:val="28"/>
-          <w:szCs w:val="28"/>
-          <w:lang w:bidi="ar-SY"/>
-        </w:rPr>
-      </w:pPr>
-    </w:p>
-    <w:p>
-      <w:pPr>
-        <w:pStyle w:val="a5"/>
-        <w:bidi/>
-        <w:jc w:val="both"/>
-        <w:rPr>
-          <w:rFonts w:cs="Arial"/>
-          <w:sz w:val="28"/>
-          <w:szCs w:val="28"/>
-          <w:lang w:bidi="ar-SY"/>
-        </w:rPr>
-      </w:pPr>
-      <w:r>
-        <w:rPr>
-          <w:rFonts w:cs="Arial"/>
-          <w:sz w:val="28"/>
-          <w:szCs w:val="28"/>
-          <w:lang w:bidi="ar-SY"/>
-        </w:rPr>
+        <w:pStyle w:val="ListParagraph"/>
+        <w:bidi/>
+        <w:jc w:val="both"/>
+        <w:rPr>
+          <w:rFonts w:cs="Arial"/>
+          <w:sz w:val="28"/>
+          <w:szCs w:val="28"/>
+          <w:rtl/>
+          <w:lang w:bidi="ar-SY"/>
+        </w:rPr>
+      </w:pPr>
+      <w:r>
+        <w:rPr>
+          <w:rFonts w:cs="Arial" w:hint="cs"/>
+          <w:sz w:val="28"/>
+          <w:szCs w:val="28"/>
+          <w:rtl/>
+          <w:lang w:bidi="ar-SY"/>
+        </w:rPr>
+        <w:t xml:space="preserve">هذا التابع نقوم به بممارسة العبة بين لاعبين بالتناوب اللاعب 0 هو الذي يملك الأحجار البيضاء </w:t>
+      </w:r>
+      <w:proofErr w:type="gramStart"/>
+      <w:r>
+        <w:rPr>
+          <w:rFonts w:cs="Arial" w:hint="cs"/>
+          <w:sz w:val="28"/>
+          <w:szCs w:val="28"/>
+          <w:rtl/>
+          <w:lang w:bidi="ar-SY"/>
+        </w:rPr>
+        <w:t>و اللاعب</w:t>
+      </w:r>
+      <w:proofErr w:type="gramEnd"/>
+      <w:r>
+        <w:rPr>
+          <w:rFonts w:cs="Arial" w:hint="cs"/>
+          <w:sz w:val="28"/>
+          <w:szCs w:val="28"/>
+          <w:rtl/>
+          <w:lang w:bidi="ar-SY"/>
+        </w:rPr>
+        <w:t xml:space="preserve"> 1 هو الذي يملك الأحجار السوداء يقوم اللاعب باختيار رقم الرقعة الذي يوجد الحجر عليه </w:t>
+      </w:r>
+    </w:p>
+    <w:p>
+      <w:pPr>
+        <w:pStyle w:val="ListParagraph"/>
+        <w:bidi/>
+        <w:jc w:val="both"/>
+        <w:rPr>
+          <w:rFonts w:cs="Arial" w:hint="cs"/>
+          <w:sz w:val="28"/>
+          <w:szCs w:val="28"/>
+          <w:rtl/>
+          <w:lang w:bidi="ar-SY"/>
+        </w:rPr>
+      </w:pPr>
+      <w:proofErr w:type="spellStart"/>
+      <w:r>
+        <w:rPr>
+          <w:rFonts w:cs="Arial" w:hint="cs"/>
+          <w:sz w:val="28"/>
+          <w:szCs w:val="28"/>
+          <w:rtl/>
+          <w:lang w:bidi="ar-SY"/>
+        </w:rPr>
+        <w:t>فأذا</w:t>
+      </w:r>
+      <w:proofErr w:type="spellEnd"/>
+      <w:r>
+        <w:rPr>
+          <w:rFonts w:cs="Arial" w:hint="cs"/>
+          <w:sz w:val="28"/>
+          <w:szCs w:val="28"/>
+          <w:rtl/>
+          <w:lang w:bidi="ar-SY"/>
+        </w:rPr>
+        <w:t xml:space="preserve"> كان اللاعب اختار رقم رقعة تقع عليها احداثيات حجر معاكس لل</w:t>
+      </w:r>
+      <w:r>
+        <w:rPr>
+          <w:rFonts w:cs="Arial" w:hint="cs"/>
+          <w:sz w:val="28"/>
+          <w:szCs w:val="28"/>
+          <w:rtl/>
+          <w:lang w:bidi="ar-SY"/>
+        </w:rPr>
+        <w:t xml:space="preserve">اعب فيطلب أعادة تعين رقم رقعة حجر ليتوافق مع </w:t>
+      </w:r>
+      <w:proofErr w:type="gramStart"/>
+      <w:r>
+        <w:rPr>
+          <w:rFonts w:cs="Arial" w:hint="cs"/>
+          <w:sz w:val="28"/>
+          <w:szCs w:val="28"/>
+          <w:rtl/>
+          <w:lang w:bidi="ar-SY"/>
+        </w:rPr>
+        <w:t>احجاره .</w:t>
+      </w:r>
+      <w:proofErr w:type="gramEnd"/>
+    </w:p>
+    <w:p>
+      <w:pPr>
+        <w:pStyle w:val="ListParagraph"/>
+        <w:bidi/>
+        <w:jc w:val="both"/>
+        <w:rPr>
+          <w:rFonts w:cs="Arial"/>
+          <w:sz w:val="28"/>
+          <w:szCs w:val="28"/>
+          <w:lang w:bidi="ar-SY"/>
+        </w:rPr>
+      </w:pPr>
+    </w:p>
+    <w:p>
+      <w:pPr>
+        <w:pStyle w:val="ListParagraph"/>
+        <w:bidi/>
+        <w:jc w:val="both"/>
+        <w:rPr>
+          <w:rFonts w:cs="Arial" w:hint="cs"/>
+          <w:sz w:val="28"/>
+          <w:szCs w:val="28"/>
+          <w:rtl/>
+          <w:lang w:bidi="ar-SY"/>
+        </w:rPr>
+      </w:pPr>
+      <w:r>
+        <w:rPr>
+          <w:rFonts w:cs="Arial"/>
+          <w:sz w:val="28"/>
+          <w:szCs w:val="28"/>
+          <w:lang w:bidi="ar-SY"/>
+        </w:rPr>
+        <w:lastRenderedPageBreak/>
         <w:t>()</w:t>
       </w:r>
       <w:r>
@@ -3269,294 +3692,114 @@
     </w:p>
     <w:p>
       <w:pPr>
-        <w:pStyle w:val="a5"/>
-        <w:bidi/>
-        <w:jc w:val="both"/>
-        <w:rPr>
-          <w:rFonts w:cs="Arial"/>
-          <w:sz w:val="28"/>
-          <w:szCs w:val="28"/>
-          <w:lang w:bidi="ar-SY"/>
-        </w:rPr>
-      </w:pPr>
-    </w:p>
-    <w:p>
-      <w:pPr>
-        <w:pStyle w:val="a5"/>
-        <w:bidi/>
-        <w:jc w:val="both"/>
-        <w:rPr>
-          <w:rFonts w:cs="Arial"/>
-          <w:sz w:val="28"/>
-          <w:szCs w:val="28"/>
-          <w:lang w:bidi="ar-SY"/>
-        </w:rPr>
-      </w:pPr>
-    </w:p>
-    <w:p>
-      <w:pPr>
-        <w:pStyle w:val="a5"/>
-        <w:bidi/>
-        <w:jc w:val="both"/>
-        <w:rPr>
-          <w:rFonts w:cs="Arial"/>
-          <w:sz w:val="28"/>
-          <w:szCs w:val="28"/>
-          <w:lang w:bidi="ar-SY"/>
-        </w:rPr>
-      </w:pPr>
-    </w:p>
-    <w:p>
-      <w:pPr>
-        <w:pStyle w:val="a5"/>
-        <w:bidi/>
-        <w:jc w:val="both"/>
-        <w:rPr>
-          <w:rFonts w:cs="Arial"/>
-          <w:sz w:val="28"/>
-          <w:szCs w:val="28"/>
-          <w:lang w:bidi="ar-SY"/>
-        </w:rPr>
-      </w:pPr>
-    </w:p>
-    <w:p>
-      <w:pPr>
-        <w:pStyle w:val="a5"/>
-        <w:bidi/>
-        <w:jc w:val="both"/>
-        <w:rPr>
-          <w:rFonts w:cs="Arial"/>
-          <w:sz w:val="28"/>
-          <w:szCs w:val="28"/>
-          <w:lang w:bidi="ar-SY"/>
-        </w:rPr>
-      </w:pPr>
-    </w:p>
-    <w:p>
-      <w:pPr>
-        <w:pStyle w:val="a5"/>
-        <w:bidi/>
-        <w:jc w:val="both"/>
-        <w:rPr>
-          <w:rFonts w:cs="Arial"/>
-          <w:sz w:val="28"/>
-          <w:szCs w:val="28"/>
-          <w:lang w:bidi="ar-SY"/>
-        </w:rPr>
-      </w:pPr>
-    </w:p>
-    <w:p>
-      <w:pPr>
-        <w:pStyle w:val="a5"/>
-        <w:bidi/>
-        <w:jc w:val="both"/>
-        <w:rPr>
-          <w:rFonts w:cs="Arial"/>
-          <w:sz w:val="28"/>
-          <w:szCs w:val="28"/>
-          <w:lang w:bidi="ar-SY"/>
-        </w:rPr>
-      </w:pPr>
-    </w:p>
-    <w:p>
-      <w:pPr>
-        <w:pStyle w:val="a5"/>
-        <w:bidi/>
-        <w:jc w:val="both"/>
-        <w:rPr>
-          <w:rFonts w:cs="Arial"/>
-          <w:sz w:val="28"/>
-          <w:szCs w:val="28"/>
-          <w:lang w:bidi="ar-SY"/>
-        </w:rPr>
-      </w:pPr>
-    </w:p>
-    <w:p>
-      <w:pPr>
-        <w:pStyle w:val="a5"/>
-        <w:bidi/>
-        <w:jc w:val="both"/>
-        <w:rPr>
-          <w:rFonts w:cs="Arial"/>
-          <w:sz w:val="28"/>
-          <w:szCs w:val="28"/>
-          <w:lang w:bidi="ar-SY"/>
-        </w:rPr>
-      </w:pPr>
-    </w:p>
-    <w:p>
-      <w:pPr>
-        <w:pStyle w:val="a5"/>
-        <w:bidi/>
-        <w:jc w:val="both"/>
-        <w:rPr>
-          <w:rFonts w:cs="Arial"/>
-          <w:sz w:val="28"/>
-          <w:szCs w:val="28"/>
-          <w:lang w:bidi="ar-SY"/>
-        </w:rPr>
-      </w:pPr>
-    </w:p>
-    <w:p>
-      <w:pPr>
-        <w:pStyle w:val="a5"/>
-        <w:bidi/>
-        <w:jc w:val="both"/>
-        <w:rPr>
-          <w:rFonts w:cs="Arial"/>
-          <w:sz w:val="28"/>
-          <w:szCs w:val="28"/>
-          <w:lang w:bidi="ar-SY"/>
-        </w:rPr>
-      </w:pPr>
-    </w:p>
-    <w:p>
-      <w:pPr>
-        <w:pStyle w:val="a5"/>
-        <w:bidi/>
-        <w:jc w:val="both"/>
-        <w:rPr>
-          <w:rFonts w:cs="Arial"/>
-          <w:sz w:val="28"/>
-          <w:szCs w:val="28"/>
-          <w:lang w:bidi="ar-SY"/>
-        </w:rPr>
-      </w:pPr>
-    </w:p>
-    <w:p>
-      <w:pPr>
-        <w:pStyle w:val="a5"/>
-        <w:bidi/>
-        <w:jc w:val="both"/>
-        <w:rPr>
-          <w:rFonts w:cs="Arial"/>
-          <w:sz w:val="28"/>
-          <w:szCs w:val="28"/>
-          <w:lang w:bidi="ar-SY"/>
-        </w:rPr>
-      </w:pPr>
-    </w:p>
-    <w:p>
-      <w:pPr>
-        <w:pStyle w:val="a5"/>
-        <w:bidi/>
-        <w:jc w:val="both"/>
-        <w:rPr>
-          <w:rFonts w:cs="Arial"/>
-          <w:sz w:val="28"/>
-          <w:szCs w:val="28"/>
-          <w:lang w:bidi="ar-SY"/>
-        </w:rPr>
-      </w:pPr>
-    </w:p>
-    <w:p>
-      <w:pPr>
-        <w:pStyle w:val="a5"/>
-        <w:bidi/>
-        <w:jc w:val="both"/>
-        <w:rPr>
-          <w:rFonts w:cs="Arial"/>
-          <w:sz w:val="28"/>
-          <w:szCs w:val="28"/>
-          <w:lang w:bidi="ar-SY"/>
-        </w:rPr>
-      </w:pPr>
-    </w:p>
-    <w:p>
-      <w:pPr>
-        <w:pStyle w:val="a5"/>
-        <w:bidi/>
-        <w:jc w:val="both"/>
-        <w:rPr>
-          <w:rFonts w:cs="Arial"/>
-          <w:sz w:val="28"/>
-          <w:szCs w:val="28"/>
-          <w:lang w:bidi="ar-SY"/>
-        </w:rPr>
-      </w:pPr>
-    </w:p>
-    <w:p>
-      <w:pPr>
-        <w:bidi/>
-        <w:jc w:val="both"/>
-        <w:rPr>
-          <w:sz w:val="28"/>
-          <w:szCs w:val="28"/>
-          <w:lang w:bidi="ar-SY"/>
-        </w:rPr>
-      </w:pPr>
-    </w:p>
-    <w:p>
-      <w:pPr>
-        <w:bidi/>
-        <w:rPr>
-          <w:sz w:val="28"/>
-          <w:szCs w:val="28"/>
-        </w:rPr>
-      </w:pPr>
-      <w:r>
-        <w:rPr>
-          <w:sz w:val="28"/>
-          <w:szCs w:val="28"/>
-        </w:rPr>
-        <w:t xml:space="preserve">  </w:t>
-      </w:r>
-    </w:p>
-    <w:p>
-      <w:pPr>
-        <w:bidi/>
-        <w:rPr>
-          <w:sz w:val="28"/>
-          <w:szCs w:val="28"/>
-          <w:rtl/>
-        </w:rPr>
-      </w:pPr>
-      <w:r>
-        <w:rPr>
-          <w:rFonts w:hint="cs"/>
-          <w:sz w:val="28"/>
-          <w:szCs w:val="28"/>
-          <w:rtl/>
-        </w:rPr>
-        <w:t xml:space="preserve">       </w:t>
-      </w:r>
-      <w:r>
-        <w:rPr>
-          <w:sz w:val="28"/>
-          <w:szCs w:val="28"/>
-        </w:rPr>
-        <w:t xml:space="preserve">             </w:t>
-      </w:r>
-    </w:p>
-    <w:p>
-      <w:pPr>
-        <w:rPr>
-          <w:sz w:val="28"/>
-          <w:szCs w:val="28"/>
-          <w:rtl/>
-          <w:lang w:bidi="ar-SY"/>
-        </w:rPr>
-      </w:pPr>
-      <w:r>
-        <w:rPr>
-          <w:sz w:val="28"/>
-          <w:szCs w:val="28"/>
-          <w:rtl/>
-        </w:rPr>
-        <w:br w:type="page"/>
-      </w:r>
-    </w:p>
-    <w:p>
-      <w:pPr>
-        <w:bidi/>
-        <w:jc w:val="both"/>
-        <w:rPr>
-          <w:sz w:val="32"/>
-          <w:szCs w:val="32"/>
-          <w:rtl/>
-          <w:lang w:bidi="ar-SY"/>
-        </w:rPr>
-      </w:pPr>
+        <w:pStyle w:val="ListParagraph"/>
+        <w:bidi/>
+        <w:jc w:val="both"/>
+        <w:rPr>
+          <w:rFonts w:cs="Arial"/>
+          <w:sz w:val="28"/>
+          <w:szCs w:val="28"/>
+          <w:rtl/>
+          <w:lang w:bidi="ar-SY"/>
+        </w:rPr>
+      </w:pPr>
+      <w:r>
+        <w:rPr>
+          <w:rFonts w:cs="Arial" w:hint="cs"/>
+          <w:sz w:val="28"/>
+          <w:szCs w:val="28"/>
+          <w:rtl/>
+          <w:lang w:bidi="ar-SY"/>
+        </w:rPr>
+        <w:t xml:space="preserve">نفس عمل التابع السابق لكن هنا الاعب الثاني هو الحاسوب حيث نستخدم </w:t>
+      </w:r>
+      <w:proofErr w:type="gramStart"/>
+      <w:r>
+        <w:rPr>
+          <w:rFonts w:cs="Arial" w:hint="cs"/>
+          <w:sz w:val="28"/>
+          <w:szCs w:val="28"/>
+          <w:rtl/>
+          <w:lang w:bidi="ar-SY"/>
+        </w:rPr>
+        <w:t xml:space="preserve">خوارزمية  </w:t>
+      </w:r>
+      <w:proofErr w:type="spellStart"/>
+      <w:r>
+        <w:rPr>
+          <w:rFonts w:cs="Arial"/>
+          <w:sz w:val="28"/>
+          <w:szCs w:val="28"/>
+          <w:lang w:bidi="ar-SY"/>
+        </w:rPr>
+        <w:t>Expectiminmax</w:t>
+      </w:r>
+      <w:proofErr w:type="spellEnd"/>
+      <w:proofErr w:type="gramEnd"/>
+      <w:r>
+        <w:rPr>
+          <w:rFonts w:cs="Arial" w:hint="cs"/>
+          <w:sz w:val="28"/>
+          <w:szCs w:val="28"/>
+          <w:rtl/>
+          <w:lang w:bidi="ar-SY"/>
+        </w:rPr>
+        <w:t xml:space="preserve"> </w:t>
+      </w:r>
+      <w:r>
+        <w:rPr>
+          <w:rFonts w:cs="Arial" w:hint="cs"/>
+          <w:sz w:val="28"/>
+          <w:szCs w:val="28"/>
+          <w:rtl/>
+          <w:lang w:bidi="ar-SY"/>
+        </w:rPr>
+        <w:t>.</w:t>
+      </w:r>
+    </w:p>
+    <w:p>
+      <w:pPr>
+        <w:pStyle w:val="ListParagraph"/>
+        <w:bidi/>
+        <w:jc w:val="both"/>
+        <w:rPr>
+          <w:rFonts w:cs="Arial" w:hint="cs"/>
+          <w:sz w:val="28"/>
+          <w:szCs w:val="28"/>
+          <w:rtl/>
+          <w:lang w:bidi="ar-SY"/>
+        </w:rPr>
+      </w:pPr>
+    </w:p>
+    <w:p>
+      <w:pPr>
+        <w:bidi/>
+        <w:rPr>
+          <w:rFonts w:hint="cs"/>
+          <w:sz w:val="28"/>
+          <w:szCs w:val="28"/>
+          <w:rtl/>
+        </w:rPr>
+      </w:pPr>
+    </w:p>
+    <w:p>
+      <w:pPr>
+        <w:bidi/>
+        <w:rPr>
+          <w:sz w:val="28"/>
+          <w:szCs w:val="28"/>
+          <w:rtl/>
+        </w:rPr>
+      </w:pPr>
+      <w:r>
+        <w:rPr>
+          <w:rFonts w:hint="cs"/>
+          <w:sz w:val="28"/>
+          <w:szCs w:val="28"/>
+          <w:rtl/>
+        </w:rPr>
+        <w:t xml:space="preserve">   </w:t>
+      </w:r>
       <w:r>
         <w:rPr>
           <w:rFonts w:hint="cs"/>
@@ -3568,7 +3811,6 @@
           <w:rtl/>
           <w:lang w:bidi="ar-SY"/>
         </w:rPr>
-        <w:lastRenderedPageBreak/>
         <w:t>الجزء الثاني:</w:t>
       </w:r>
       <w:r>
@@ -5223,7 +5465,6 @@
           <w:szCs w:val="30"/>
           <w:lang w:bidi="ar-SY"/>
         </w:rPr>
-        <w:lastRenderedPageBreak/>
         <w:t xml:space="preserve">private double </w:t>
       </w:r>
       <w:proofErr w:type="spellStart"/>
@@ -5838,7 +6079,18 @@
           <w:rtl/>
           <w:lang w:bidi="ar-SY"/>
         </w:rPr>
-        <w:t xml:space="preserve">) يتم استدعاء </w:t>
+        <w:t xml:space="preserve">) </w:t>
+      </w:r>
+      <w:r>
+        <w:rPr>
+          <w:rFonts w:cs="Arial"/>
+          <w:sz w:val="32"/>
+          <w:szCs w:val="32"/>
+          <w:rtl/>
+          <w:lang w:bidi="ar-SY"/>
+        </w:rPr>
+        <w:lastRenderedPageBreak/>
+        <w:t xml:space="preserve">يتم استدعاء </w:t>
       </w:r>
       <w:proofErr w:type="spellStart"/>
       <w:proofErr w:type="gramStart"/>
@@ -6347,7 +6599,6 @@
           <w:rtl/>
           <w:lang w:bidi="ar-SY"/>
         </w:rPr>
-        <w:lastRenderedPageBreak/>
         <w:t>سيناريو لعب الكمبيوتر:</w:t>
       </w:r>
       <w:r>
@@ -6366,7 +6617,7 @@
     </w:p>
     <w:p>
       <w:pPr>
-        <w:pStyle w:val="a6"/>
+        <w:pStyle w:val="NormalWeb"/>
         <w:bidi/>
         <w:jc w:val="both"/>
         <w:rPr>
@@ -6558,7 +6809,7 @@
     </w:p>
     <w:p>
       <w:pPr>
-        <w:pStyle w:val="a6"/>
+        <w:pStyle w:val="NormalWeb"/>
         <w:bidi/>
         <w:jc w:val="both"/>
         <w:rPr>
@@ -6601,7 +6852,7 @@
     </w:p>
     <w:p>
       <w:pPr>
-        <w:pStyle w:val="a6"/>
+        <w:pStyle w:val="NormalWeb"/>
         <w:bidi/>
         <w:jc w:val="both"/>
         <w:rPr>
@@ -6859,7 +7110,6 @@
         <w:bidi/>
         <w:jc w:val="both"/>
         <w:rPr>
-          <w:rFonts w:hint="cs"/>
           <w:b/>
           <w:bCs/>
           <w:sz w:val="36"/>
@@ -6904,7 +7154,7 @@
 </file>
 
 <file path=word/endnotes.xml><?xml version="1.0" encoding="utf-8"?>
-<w:endnotes xmlns:wpc="http://schemas.microsoft.com/office/word/2010/wordprocessingCanvas" xmlns:cx="http://schemas.microsoft.com/office/drawing/2014/chartex" xmlns:cx1="http://schemas.microsoft.com/office/drawing/2015/9/8/chartex" xmlns:cx2="http://schemas.microsoft.com/office/drawing/2015/10/21/chartex" xmlns:cx3="http://schemas.microsoft.com/office/drawing/2016/5/9/chartex" xmlns:cx4="http://schemas.microsoft.com/office/drawing/2016/5/10/chartex" xmlns:cx5="http://schemas.microsoft.com/office/drawing/2016/5/11/chartex" xmlns:cx6="http://schemas.microsoft.com/office/drawing/2016/5/12/chartex" xmlns:cx7="http://schemas.microsoft.com/office/drawing/2016/5/13/chartex" xmlns:cx8="http://schemas.microsoft.com/office/drawing/2016/5/14/chartex" xmlns:mc="http://schemas.openxmlformats.org/markup-compatibility/2006" xmlns:aink="http://schemas.microsoft.com/office/drawing/2016/ink" xmlns:am3d="http://schemas.microsoft.com/office/drawing/2017/model3d" xmlns:o="urn:schemas-microsoft-com:office:office" xmlns:oel="http://schemas.microsoft.com/office/2019/extlst" xmlns:r="http://schemas.openxmlformats.org/officeDocument/2006/relationships" xmlns:m="http://schemas.openxmlformats.org/officeDocument/2006/math" xmlns:v="urn:schemas-microsoft-com:vml" xmlns:wp14="http://schemas.microsoft.com/office/word/2010/wordprocessingDrawing" xmlns:wp="http://schemas.openxmlformats.org/drawingml/2006/wordprocessingDrawing" xmlns:w10="urn:schemas-microsoft-com:office:word" xmlns:w="http://schemas.openxmlformats.org/wordprocessingml/2006/main" xmlns:w14="http://schemas.microsoft.com/office/word/2010/wordml" xmlns:w15="http://schemas.microsoft.com/office/word/2012/wordml" xmlns:w16cex="http://schemas.microsoft.com/office/word/2018/wordml/cex" xmlns:w16cid="http://schemas.microsoft.com/office/word/2016/wordml/cid" xmlns:w16="http://schemas.microsoft.com/office/word/2018/wordml" xmlns:w16sdtdh="http://schemas.microsoft.com/office/word/2020/wordml/sdtdatahash" xmlns:w16se="http://schemas.microsoft.com/office/word/2015/wordml/symex" xmlns:wpg="http://schemas.microsoft.com/office/word/2010/wordprocessingGroup" xmlns:wpi="http://schemas.microsoft.com/office/word/2010/wordprocessingInk" xmlns:wne="http://schemas.microsoft.com/office/word/2006/wordml" xmlns:wps="http://schemas.microsoft.com/office/word/2010/wordprocessingShape" mc:Ignorable="w14 w15 w16se w16cid w16 w16cex w16sdtdh wp14">
+<w:endnotes xmlns:wpc="http://schemas.microsoft.com/office/word/2010/wordprocessingCanvas" xmlns:cx="http://schemas.microsoft.com/office/drawing/2014/chartex" xmlns:cx1="http://schemas.microsoft.com/office/drawing/2015/9/8/chartex" xmlns:cx2="http://schemas.microsoft.com/office/drawing/2015/10/21/chartex" xmlns:cx3="http://schemas.microsoft.com/office/drawing/2016/5/9/chartex" xmlns:cx4="http://schemas.microsoft.com/office/drawing/2016/5/10/chartex" xmlns:cx5="http://schemas.microsoft.com/office/drawing/2016/5/11/chartex" xmlns:cx6="http://schemas.microsoft.com/office/drawing/2016/5/12/chartex" xmlns:cx7="http://schemas.microsoft.com/office/drawing/2016/5/13/chartex" xmlns:cx8="http://schemas.microsoft.com/office/drawing/2016/5/14/chartex" xmlns:mc="http://schemas.openxmlformats.org/markup-compatibility/2006" xmlns:aink="http://schemas.microsoft.com/office/drawing/2016/ink" xmlns:am3d="http://schemas.microsoft.com/office/drawing/2017/model3d" xmlns:o="urn:schemas-microsoft-com:office:office" xmlns:r="http://schemas.openxmlformats.org/officeDocument/2006/relationships" xmlns:m="http://schemas.openxmlformats.org/officeDocument/2006/math" xmlns:v="urn:schemas-microsoft-com:vml" xmlns:wp14="http://schemas.microsoft.com/office/word/2010/wordprocessingDrawing" xmlns:wp="http://schemas.openxmlformats.org/drawingml/2006/wordprocessingDrawing" xmlns:w10="urn:schemas-microsoft-com:office:word" xmlns:w="http://schemas.openxmlformats.org/wordprocessingml/2006/main" xmlns:w14="http://schemas.microsoft.com/office/word/2010/wordml" xmlns:w15="http://schemas.microsoft.com/office/word/2012/wordml" xmlns:w16cex="http://schemas.microsoft.com/office/word/2018/wordml/cex" xmlns:w16cid="http://schemas.microsoft.com/office/word/2016/wordml/cid" xmlns:w16="http://schemas.microsoft.com/office/word/2018/wordml" xmlns:w16sdtdh="http://schemas.microsoft.com/office/word/2020/wordml/sdtdatahash" xmlns:w16se="http://schemas.microsoft.com/office/word/2015/wordml/symex" xmlns:wpg="http://schemas.microsoft.com/office/word/2010/wordprocessingGroup" xmlns:wpi="http://schemas.microsoft.com/office/word/2010/wordprocessingInk" xmlns:wne="http://schemas.microsoft.com/office/word/2006/wordml" xmlns:wps="http://schemas.microsoft.com/office/word/2010/wordprocessingShape" mc:Ignorable="w14 w15 w16se w16cid w16 w16cex w16sdtdh wp14">
   <w:endnote w:type="separator" w:id="-1">
     <w:p>
       <w:pPr>
@@ -6929,7 +7179,7 @@
 </file>
 
 <file path=word/footer1.xml><?xml version="1.0" encoding="utf-8"?>
-<w:ftr xmlns:wpc="http://schemas.microsoft.com/office/word/2010/wordprocessingCanvas" xmlns:cx="http://schemas.microsoft.com/office/drawing/2014/chartex" xmlns:cx1="http://schemas.microsoft.com/office/drawing/2015/9/8/chartex" xmlns:cx2="http://schemas.microsoft.com/office/drawing/2015/10/21/chartex" xmlns:cx3="http://schemas.microsoft.com/office/drawing/2016/5/9/chartex" xmlns:cx4="http://schemas.microsoft.com/office/drawing/2016/5/10/chartex" xmlns:cx5="http://schemas.microsoft.com/office/drawing/2016/5/11/chartex" xmlns:cx6="http://schemas.microsoft.com/office/drawing/2016/5/12/chartex" xmlns:cx7="http://schemas.microsoft.com/office/drawing/2016/5/13/chartex" xmlns:cx8="http://schemas.microsoft.com/office/drawing/2016/5/14/chartex" xmlns:mc="http://schemas.openxmlformats.org/markup-compatibility/2006" xmlns:aink="http://schemas.microsoft.com/office/drawing/2016/ink" xmlns:am3d="http://schemas.microsoft.com/office/drawing/2017/model3d" xmlns:o="urn:schemas-microsoft-com:office:office" xmlns:oel="http://schemas.microsoft.com/office/2019/extlst" xmlns:r="http://schemas.openxmlformats.org/officeDocument/2006/relationships" xmlns:m="http://schemas.openxmlformats.org/officeDocument/2006/math" xmlns:v="urn:schemas-microsoft-com:vml" xmlns:wp14="http://schemas.microsoft.com/office/word/2010/wordprocessingDrawing" xmlns:wp="http://schemas.openxmlformats.org/drawingml/2006/wordprocessingDrawing" xmlns:w10="urn:schemas-microsoft-com:office:word" xmlns:w="http://schemas.openxmlformats.org/wordprocessingml/2006/main" xmlns:w14="http://schemas.microsoft.com/office/word/2010/wordml" xmlns:w15="http://schemas.microsoft.com/office/word/2012/wordml" xmlns:w16cex="http://schemas.microsoft.com/office/word/2018/wordml/cex" xmlns:w16cid="http://schemas.microsoft.com/office/word/2016/wordml/cid" xmlns:w16="http://schemas.microsoft.com/office/word/2018/wordml" xmlns:w16sdtdh="http://schemas.microsoft.com/office/word/2020/wordml/sdtdatahash" xmlns:w16se="http://schemas.microsoft.com/office/word/2015/wordml/symex" xmlns:wpg="http://schemas.microsoft.com/office/word/2010/wordprocessingGroup" xmlns:wpi="http://schemas.microsoft.com/office/word/2010/wordprocessingInk" xmlns:wne="http://schemas.microsoft.com/office/word/2006/wordml" xmlns:wps="http://schemas.microsoft.com/office/word/2010/wordprocessingShape" mc:Ignorable="w14 w15 w16se w16cid w16 w16cex w16sdtdh wp14">
+<w:ftr xmlns:wpc="http://schemas.microsoft.com/office/word/2010/wordprocessingCanvas" xmlns:cx="http://schemas.microsoft.com/office/drawing/2014/chartex" xmlns:cx1="http://schemas.microsoft.com/office/drawing/2015/9/8/chartex" xmlns:cx2="http://schemas.microsoft.com/office/drawing/2015/10/21/chartex" xmlns:cx3="http://schemas.microsoft.com/office/drawing/2016/5/9/chartex" xmlns:cx4="http://schemas.microsoft.com/office/drawing/2016/5/10/chartex" xmlns:cx5="http://schemas.microsoft.com/office/drawing/2016/5/11/chartex" xmlns:cx6="http://schemas.microsoft.com/office/drawing/2016/5/12/chartex" xmlns:cx7="http://schemas.microsoft.com/office/drawing/2016/5/13/chartex" xmlns:cx8="http://schemas.microsoft.com/office/drawing/2016/5/14/chartex" xmlns:mc="http://schemas.openxmlformats.org/markup-compatibility/2006" xmlns:aink="http://schemas.microsoft.com/office/drawing/2016/ink" xmlns:am3d="http://schemas.microsoft.com/office/drawing/2017/model3d" xmlns:o="urn:schemas-microsoft-com:office:office" xmlns:r="http://schemas.openxmlformats.org/officeDocument/2006/relationships" xmlns:m="http://schemas.openxmlformats.org/officeDocument/2006/math" xmlns:v="urn:schemas-microsoft-com:vml" xmlns:wp14="http://schemas.microsoft.com/office/word/2010/wordprocessingDrawing" xmlns:wp="http://schemas.openxmlformats.org/drawingml/2006/wordprocessingDrawing" xmlns:w10="urn:schemas-microsoft-com:office:word" xmlns:w="http://schemas.openxmlformats.org/wordprocessingml/2006/main" xmlns:w14="http://schemas.microsoft.com/office/word/2010/wordml" xmlns:w15="http://schemas.microsoft.com/office/word/2012/wordml" xmlns:w16cex="http://schemas.microsoft.com/office/word/2018/wordml/cex" xmlns:w16cid="http://schemas.microsoft.com/office/word/2016/wordml/cid" xmlns:w16="http://schemas.microsoft.com/office/word/2018/wordml" xmlns:w16sdtdh="http://schemas.microsoft.com/office/word/2020/wordml/sdtdatahash" xmlns:w16se="http://schemas.microsoft.com/office/word/2015/wordml/symex" xmlns:wpg="http://schemas.microsoft.com/office/word/2010/wordprocessingGroup" xmlns:wpi="http://schemas.microsoft.com/office/word/2010/wordprocessingInk" xmlns:wne="http://schemas.microsoft.com/office/word/2006/wordml" xmlns:wps="http://schemas.microsoft.com/office/word/2010/wordprocessingShape" mc:Ignorable="w14 w15 w16se w16cid w16 w16cex w16sdtdh wp14">
   <w:sdt>
     <w:sdtPr>
       <w:id w:val="-1093941865"/>
@@ -6938,10 +7188,11 @@
         <w:docPartUnique/>
       </w:docPartObj>
     </w:sdtPr>
+    <w:sdtEndPr/>
     <w:sdtContent>
       <w:p>
         <w:pPr>
-          <w:pStyle w:val="a4"/>
+          <w:pStyle w:val="Footer"/>
         </w:pPr>
         <w:r>
           <w:rPr>
@@ -7058,7 +7309,7 @@
                     <v:h position="#0,topLeft" switch="" xrange="0,10800"/>
                   </v:handles>
                 </v:shapetype>
-                <v:shape id="Double Bracket 7" o:spid="_x0000_s1027" type="#_x0000_t185" style="position:absolute;margin-left:0;margin-top:0;width:43.45pt;height:18.8pt;z-index:251660288;visibility:visible;mso-wrap-style:square;mso-width-percent:100;mso-height-percent:0;mso-wrap-distance-left:9pt;mso-wrap-distance-top:0;mso-wrap-distance-right:9pt;mso-wrap-distance-bottom:0;mso-position-horizontal:center;mso-position-horizontal-relative:margin;mso-position-vertical:center;mso-position-vertical-relative:bottom-margin-area;mso-width-percent:100;mso-height-percent:0;mso-width-relative:margin;mso-height-relative:bottom-margin-area;v-text-anchor:top" o:gfxdata="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" filled="t" strokecolor="gray" strokeweight="2.25pt">
+                <v:shape id="Double Bracket 7" o:spid="_x0000_s1027" type="#_x0000_t185" style="position:absolute;margin-left:0;margin-top:0;width:43.45pt;height:18.8pt;z-index:251660288;visibility:visible;mso-wrap-style:square;mso-width-percent:100;mso-height-percent:0;mso-wrap-distance-left:9pt;mso-wrap-distance-top:0;mso-wrap-distance-right:9pt;mso-wrap-distance-bottom:0;mso-position-horizontal:center;mso-position-horizontal-relative:margin;mso-position-vertical:center;mso-position-vertical-relative:bottom-margin-area;mso-width-percent:100;mso-height-percent:0;mso-width-relative:margin;mso-height-relative:bottom-margin-area;v-text-anchor:top" o:gfxdata="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" filled="t" strokecolor="gray" strokeweight="2.25pt">
                   <v:textbox inset=",0,,0">
                     <w:txbxContent>
                       <w:p>
@@ -7161,7 +7412,7 @@
                 </wp:anchor>
               </w:drawing>
             </mc:Choice>
-            <mc:Fallback>
+            <mc:Fallback xmlns:oel="http://schemas.microsoft.com/office/2019/extlst">
               <w:pict>
                 <v:shapetype w14:anchorId="679AEC55" id="_x0000_t32" coordsize="21600,21600" o:spt="32" o:oned="t" path="m,l21600,21600e" filled="f">
                   <v:path arrowok="t" fillok="f" o:connecttype="none"/>
@@ -7181,7 +7432,7 @@
 </file>
 
 <file path=word/footnotes.xml><?xml version="1.0" encoding="utf-8"?>
-<w:footnotes xmlns:wpc="http://schemas.microsoft.com/office/word/2010/wordprocessingCanvas" xmlns:cx="http://schemas.microsoft.com/office/drawing/2014/chartex" xmlns:cx1="http://schemas.microsoft.com/office/drawing/2015/9/8/chartex" xmlns:cx2="http://schemas.microsoft.com/office/drawing/2015/10/21/chartex" xmlns:cx3="http://schemas.microsoft.com/office/drawing/2016/5/9/chartex" xmlns:cx4="http://schemas.microsoft.com/office/drawing/2016/5/10/chartex" xmlns:cx5="http://schemas.microsoft.com/office/drawing/2016/5/11/chartex" xmlns:cx6="http://schemas.microsoft.com/office/drawing/2016/5/12/chartex" xmlns:cx7="http://schemas.microsoft.com/office/drawing/2016/5/13/chartex" xmlns:cx8="http://schemas.microsoft.com/office/drawing/2016/5/14/chartex" xmlns:mc="http://schemas.openxmlformats.org/markup-compatibility/2006" xmlns:aink="http://schemas.microsoft.com/office/drawing/2016/ink" xmlns:am3d="http://schemas.microsoft.com/office/drawing/2017/model3d" xmlns:o="urn:schemas-microsoft-com:office:office" xmlns:oel="http://schemas.microsoft.com/office/2019/extlst" xmlns:r="http://schemas.openxmlformats.org/officeDocument/2006/relationships" xmlns:m="http://schemas.openxmlformats.org/officeDocument/2006/math" xmlns:v="urn:schemas-microsoft-com:vml" xmlns:wp14="http://schemas.microsoft.com/office/word/2010/wordprocessingDrawing" xmlns:wp="http://schemas.openxmlformats.org/drawingml/2006/wordprocessingDrawing" xmlns:w10="urn:schemas-microsoft-com:office:word" xmlns:w="http://schemas.openxmlformats.org/wordprocessingml/2006/main" xmlns:w14="http://schemas.microsoft.com/office/word/2010/wordml" xmlns:w15="http://schemas.microsoft.com/office/word/2012/wordml" xmlns:w16cex="http://schemas.microsoft.com/office/word/2018/wordml/cex" xmlns:w16cid="http://schemas.microsoft.com/office/word/2016/wordml/cid" xmlns:w16="http://schemas.microsoft.com/office/word/2018/wordml" xmlns:w16sdtdh="http://schemas.microsoft.com/office/word/2020/wordml/sdtdatahash" xmlns:w16se="http://schemas.microsoft.com/office/word/2015/wordml/symex" xmlns:wpg="http://schemas.microsoft.com/office/word/2010/wordprocessingGroup" xmlns:wpi="http://schemas.microsoft.com/office/word/2010/wordprocessingInk" xmlns:wne="http://schemas.microsoft.com/office/word/2006/wordml" xmlns:wps="http://schemas.microsoft.com/office/word/2010/wordprocessingShape" mc:Ignorable="w14 w15 w16se w16cid w16 w16cex w16sdtdh wp14">
+<w:footnotes xmlns:wpc="http://schemas.microsoft.com/office/word/2010/wordprocessingCanvas" xmlns:cx="http://schemas.microsoft.com/office/drawing/2014/chartex" xmlns:cx1="http://schemas.microsoft.com/office/drawing/2015/9/8/chartex" xmlns:cx2="http://schemas.microsoft.com/office/drawing/2015/10/21/chartex" xmlns:cx3="http://schemas.microsoft.com/office/drawing/2016/5/9/chartex" xmlns:cx4="http://schemas.microsoft.com/office/drawing/2016/5/10/chartex" xmlns:cx5="http://schemas.microsoft.com/office/drawing/2016/5/11/chartex" xmlns:cx6="http://schemas.microsoft.com/office/drawing/2016/5/12/chartex" xmlns:cx7="http://schemas.microsoft.com/office/drawing/2016/5/13/chartex" xmlns:cx8="http://schemas.microsoft.com/office/drawing/2016/5/14/chartex" xmlns:mc="http://schemas.openxmlformats.org/markup-compatibility/2006" xmlns:aink="http://schemas.microsoft.com/office/drawing/2016/ink" xmlns:am3d="http://schemas.microsoft.com/office/drawing/2017/model3d" xmlns:o="urn:schemas-microsoft-com:office:office" xmlns:r="http://schemas.openxmlformats.org/officeDocument/2006/relationships" xmlns:m="http://schemas.openxmlformats.org/officeDocument/2006/math" xmlns:v="urn:schemas-microsoft-com:vml" xmlns:wp14="http://schemas.microsoft.com/office/word/2010/wordprocessingDrawing" xmlns:wp="http://schemas.openxmlformats.org/drawingml/2006/wordprocessingDrawing" xmlns:w10="urn:schemas-microsoft-com:office:word" xmlns:w="http://schemas.openxmlformats.org/wordprocessingml/2006/main" xmlns:w14="http://schemas.microsoft.com/office/word/2010/wordml" xmlns:w15="http://schemas.microsoft.com/office/word/2012/wordml" xmlns:w16cex="http://schemas.microsoft.com/office/word/2018/wordml/cex" xmlns:w16cid="http://schemas.microsoft.com/office/word/2016/wordml/cid" xmlns:w16="http://schemas.microsoft.com/office/word/2018/wordml" xmlns:w16sdtdh="http://schemas.microsoft.com/office/word/2020/wordml/sdtdatahash" xmlns:w16se="http://schemas.microsoft.com/office/word/2015/wordml/symex" xmlns:wpg="http://schemas.microsoft.com/office/word/2010/wordprocessingGroup" xmlns:wpi="http://schemas.microsoft.com/office/word/2010/wordprocessingInk" xmlns:wne="http://schemas.microsoft.com/office/word/2006/wordml" xmlns:wps="http://schemas.microsoft.com/office/word/2010/wordprocessingShape" mc:Ignorable="w14 w15 w16se w16cid w16 w16cex w16sdtdh wp14">
   <w:footnote w:type="separator" w:id="-1">
     <w:p>
       <w:pPr>
@@ -7206,7 +7457,7 @@
 </file>
 
 <file path=word/numbering.xml><?xml version="1.0" encoding="utf-8"?>
-<w:numbering xmlns:wpc="http://schemas.microsoft.com/office/word/2010/wordprocessingCanvas" xmlns:cx="http://schemas.microsoft.com/office/drawing/2014/chartex" xmlns:cx1="http://schemas.microsoft.com/office/drawing/2015/9/8/chartex" xmlns:cx2="http://schemas.microsoft.com/office/drawing/2015/10/21/chartex" xmlns:cx3="http://schemas.microsoft.com/office/drawing/2016/5/9/chartex" xmlns:cx4="http://schemas.microsoft.com/office/drawing/2016/5/10/chartex" xmlns:cx5="http://schemas.microsoft.com/office/drawing/2016/5/11/chartex" xmlns:cx6="http://schemas.microsoft.com/office/drawing/2016/5/12/chartex" xmlns:cx7="http://schemas.microsoft.com/office/drawing/2016/5/13/chartex" xmlns:cx8="http://schemas.microsoft.com/office/drawing/2016/5/14/chartex" xmlns:mc="http://schemas.openxmlformats.org/markup-compatibility/2006" xmlns:aink="http://schemas.microsoft.com/office/drawing/2016/ink" xmlns:am3d="http://schemas.microsoft.com/office/drawing/2017/model3d" xmlns:o="urn:schemas-microsoft-com:office:office" xmlns:oel="http://schemas.microsoft.com/office/2019/extlst" xmlns:r="http://schemas.openxmlformats.org/officeDocument/2006/relationships" xmlns:m="http://schemas.openxmlformats.org/officeDocument/2006/math" xmlns:v="urn:schemas-microsoft-com:vml" xmlns:wp14="http://schemas.microsoft.com/office/word/2010/wordprocessingDrawing" xmlns:wp="http://schemas.openxmlformats.org/drawingml/2006/wordprocessingDrawing" xmlns:w10="urn:schemas-microsoft-com:office:word" xmlns:w="http://schemas.openxmlformats.org/wordprocessingml/2006/main" xmlns:w14="http://schemas.microsoft.com/office/word/2010/wordml" xmlns:w15="http://schemas.microsoft.com/office/word/2012/wordml" xmlns:w16cex="http://schemas.microsoft.com/office/word/2018/wordml/cex" xmlns:w16cid="http://schemas.microsoft.com/office/word/2016/wordml/cid" xmlns:w16="http://schemas.microsoft.com/office/word/2018/wordml" xmlns:w16sdtdh="http://schemas.microsoft.com/office/word/2020/wordml/sdtdatahash" xmlns:w16se="http://schemas.microsoft.com/office/word/2015/wordml/symex" xmlns:wpg="http://schemas.microsoft.com/office/word/2010/wordprocessingGroup" xmlns:wpi="http://schemas.microsoft.com/office/word/2010/wordprocessingInk" xmlns:wne="http://schemas.microsoft.com/office/word/2006/wordml" xmlns:wps="http://schemas.microsoft.com/office/word/2010/wordprocessingShape" mc:Ignorable="w14 w15 w16se w16cid w16 w16cex w16sdtdh wp14">
+<w:numbering xmlns:wpc="http://schemas.microsoft.com/office/word/2010/wordprocessingCanvas" xmlns:cx="http://schemas.microsoft.com/office/drawing/2014/chartex" xmlns:cx1="http://schemas.microsoft.com/office/drawing/2015/9/8/chartex" xmlns:cx2="http://schemas.microsoft.com/office/drawing/2015/10/21/chartex" xmlns:cx3="http://schemas.microsoft.com/office/drawing/2016/5/9/chartex" xmlns:cx4="http://schemas.microsoft.com/office/drawing/2016/5/10/chartex" xmlns:cx5="http://schemas.microsoft.com/office/drawing/2016/5/11/chartex" xmlns:cx6="http://schemas.microsoft.com/office/drawing/2016/5/12/chartex" xmlns:cx7="http://schemas.microsoft.com/office/drawing/2016/5/13/chartex" xmlns:cx8="http://schemas.microsoft.com/office/drawing/2016/5/14/chartex" xmlns:mc="http://schemas.openxmlformats.org/markup-compatibility/2006" xmlns:aink="http://schemas.microsoft.com/office/drawing/2016/ink" xmlns:am3d="http://schemas.microsoft.com/office/drawing/2017/model3d" xmlns:o="urn:schemas-microsoft-com:office:office" xmlns:r="http://schemas.openxmlformats.org/officeDocument/2006/relationships" xmlns:m="http://schemas.openxmlformats.org/officeDocument/2006/math" xmlns:v="urn:schemas-microsoft-com:vml" xmlns:wp14="http://schemas.microsoft.com/office/word/2010/wordprocessingDrawing" xmlns:wp="http://schemas.openxmlformats.org/drawingml/2006/wordprocessingDrawing" xmlns:w10="urn:schemas-microsoft-com:office:word" xmlns:w="http://schemas.openxmlformats.org/wordprocessingml/2006/main" xmlns:w14="http://schemas.microsoft.com/office/word/2010/wordml" xmlns:w15="http://schemas.microsoft.com/office/word/2012/wordml" xmlns:w16cex="http://schemas.microsoft.com/office/word/2018/wordml/cex" xmlns:w16cid="http://schemas.microsoft.com/office/word/2016/wordml/cid" xmlns:w16="http://schemas.microsoft.com/office/word/2018/wordml" xmlns:w16sdtdh="http://schemas.microsoft.com/office/word/2020/wordml/sdtdatahash" xmlns:w16se="http://schemas.microsoft.com/office/word/2015/wordml/symex" xmlns:wpg="http://schemas.microsoft.com/office/word/2010/wordprocessingGroup" xmlns:wpi="http://schemas.microsoft.com/office/word/2010/wordprocessingInk" xmlns:wne="http://schemas.microsoft.com/office/word/2006/wordml" xmlns:wps="http://schemas.microsoft.com/office/word/2010/wordprocessingShape" mc:Ignorable="w14 w15 w16se w16cid w16 w16cex w16sdtdh wp14">
   <w:abstractNum w:abstractNumId="0" w15:restartNumberingAfterBreak="0">
     <w:nsid w:val="06F224F8"/>
     <w:multiLevelType w:val="hybridMultilevel"/>
@@ -7809,22 +8060,22 @@
       </w:rPr>
     </w:lvl>
   </w:abstractNum>
-  <w:num w:numId="1" w16cid:durableId="2118668954">
+  <w:num w:numId="1">
     <w:abstractNumId w:val="3"/>
   </w:num>
-  <w:num w:numId="2" w16cid:durableId="605118410">
+  <w:num w:numId="2">
     <w:abstractNumId w:val="2"/>
   </w:num>
-  <w:num w:numId="3" w16cid:durableId="222718762">
+  <w:num w:numId="3">
     <w:abstractNumId w:val="5"/>
   </w:num>
-  <w:num w:numId="4" w16cid:durableId="1460801002">
+  <w:num w:numId="4">
     <w:abstractNumId w:val="0"/>
   </w:num>
-  <w:num w:numId="5" w16cid:durableId="190803174">
+  <w:num w:numId="5">
     <w:abstractNumId w:val="1"/>
   </w:num>
-  <w:num w:numId="6" w16cid:durableId="908929602">
+  <w:num w:numId="6">
     <w:abstractNumId w:val="4"/>
   </w:num>
 </w:numbering>
@@ -8225,17 +8476,17 @@
     <w:lsdException w:name="Unresolved Mention" w:semiHidden="1" w:unhideWhenUsed="1"/>
     <w:lsdException w:name="Smart Link" w:semiHidden="1" w:unhideWhenUsed="1"/>
   </w:latentStyles>
-  <w:style w:type="paragraph" w:default="1" w:styleId="a">
+  <w:style w:type="paragraph" w:default="1" w:styleId="Normal">
     <w:name w:val="Normal"/>
     <w:qFormat/>
   </w:style>
-  <w:style w:type="character" w:default="1" w:styleId="a0">
+  <w:style w:type="character" w:default="1" w:styleId="DefaultParagraphFont">
     <w:name w:val="Default Paragraph Font"/>
     <w:uiPriority w:val="1"/>
     <w:semiHidden/>
     <w:unhideWhenUsed/>
   </w:style>
-  <w:style w:type="table" w:default="1" w:styleId="a1">
+  <w:style w:type="table" w:default="1" w:styleId="TableNormal">
     <w:name w:val="Normal Table"/>
     <w:uiPriority w:val="99"/>
     <w:semiHidden/>
@@ -8250,16 +8501,16 @@
       </w:tblCellMar>
     </w:tblPr>
   </w:style>
-  <w:style w:type="numbering" w:default="1" w:styleId="a2">
+  <w:style w:type="numbering" w:default="1" w:styleId="NoList">
     <w:name w:val="No List"/>
     <w:uiPriority w:val="99"/>
     <w:semiHidden/>
     <w:unhideWhenUsed/>
   </w:style>
-  <w:style w:type="paragraph" w:styleId="a3">
+  <w:style w:type="paragraph" w:styleId="Header">
     <w:name w:val="header"/>
-    <w:basedOn w:val="a"/>
-    <w:link w:val="Char"/>
+    <w:basedOn w:val="Normal"/>
+    <w:link w:val="HeaderChar"/>
     <w:uiPriority w:val="99"/>
     <w:unhideWhenUsed/>
     <w:rsid w:val="00760DBF"/>
@@ -8271,17 +8522,17 @@
       <w:spacing w:after="0" w:line="240" w:lineRule="auto"/>
     </w:pPr>
   </w:style>
-  <w:style w:type="character" w:customStyle="1" w:styleId="Char">
-    <w:name w:val="رأس الصفحة Char"/>
-    <w:basedOn w:val="a0"/>
-    <w:link w:val="a3"/>
+  <w:style w:type="character" w:customStyle="1" w:styleId="HeaderChar">
+    <w:name w:val="Header Char"/>
+    <w:basedOn w:val="DefaultParagraphFont"/>
+    <w:link w:val="Header"/>
     <w:uiPriority w:val="99"/>
     <w:rsid w:val="00760DBF"/>
   </w:style>
-  <w:style w:type="paragraph" w:styleId="a4">
+  <w:style w:type="paragraph" w:styleId="Footer">
     <w:name w:val="footer"/>
-    <w:basedOn w:val="a"/>
-    <w:link w:val="Char0"/>
+    <w:basedOn w:val="Normal"/>
+    <w:link w:val="FooterChar"/>
     <w:uiPriority w:val="99"/>
     <w:unhideWhenUsed/>
     <w:rsid w:val="00760DBF"/>
@@ -8293,16 +8544,16 @@
       <w:spacing w:after="0" w:line="240" w:lineRule="auto"/>
     </w:pPr>
   </w:style>
-  <w:style w:type="character" w:customStyle="1" w:styleId="Char0">
-    <w:name w:val="تذييل الصفحة Char"/>
-    <w:basedOn w:val="a0"/>
-    <w:link w:val="a4"/>
+  <w:style w:type="character" w:customStyle="1" w:styleId="FooterChar">
+    <w:name w:val="Footer Char"/>
+    <w:basedOn w:val="DefaultParagraphFont"/>
+    <w:link w:val="Footer"/>
     <w:uiPriority w:val="99"/>
     <w:rsid w:val="00760DBF"/>
   </w:style>
-  <w:style w:type="paragraph" w:styleId="a5">
+  <w:style w:type="paragraph" w:styleId="ListParagraph">
     <w:name w:val="List Paragraph"/>
-    <w:basedOn w:val="a"/>
+    <w:basedOn w:val="Normal"/>
     <w:uiPriority w:val="34"/>
     <w:qFormat/>
     <w:rsid w:val="00760DBF"/>
@@ -8311,10 +8562,10 @@
       <w:contextualSpacing/>
     </w:pPr>
   </w:style>
-  <w:style w:type="paragraph" w:styleId="HTML">
+  <w:style w:type="paragraph" w:styleId="HTMLPreformatted">
     <w:name w:val="HTML Preformatted"/>
-    <w:basedOn w:val="a"/>
-    <w:link w:val="HTMLChar"/>
+    <w:basedOn w:val="Normal"/>
+    <w:link w:val="HTMLPreformattedChar"/>
     <w:uiPriority w:val="99"/>
     <w:semiHidden/>
     <w:unhideWhenUsed/>
@@ -8346,10 +8597,10 @@
       <w:szCs w:val="20"/>
     </w:rPr>
   </w:style>
-  <w:style w:type="character" w:customStyle="1" w:styleId="HTMLChar">
-    <w:name w:val="بتنسيق HTML مسبق Char"/>
-    <w:basedOn w:val="a0"/>
-    <w:link w:val="HTML"/>
+  <w:style w:type="character" w:customStyle="1" w:styleId="HTMLPreformattedChar">
+    <w:name w:val="HTML Preformatted Char"/>
+    <w:basedOn w:val="DefaultParagraphFont"/>
+    <w:link w:val="HTMLPreformatted"/>
     <w:uiPriority w:val="99"/>
     <w:semiHidden/>
     <w:rsid w:val="00627112"/>
@@ -8361,7 +8612,7 @@
   </w:style>
   <w:style w:type="character" w:styleId="HTMLCode">
     <w:name w:val="HTML Code"/>
-    <w:basedOn w:val="a0"/>
+    <w:basedOn w:val="DefaultParagraphFont"/>
     <w:uiPriority w:val="99"/>
     <w:semiHidden/>
     <w:unhideWhenUsed/>
@@ -8372,9 +8623,9 @@
       <w:szCs w:val="20"/>
     </w:rPr>
   </w:style>
-  <w:style w:type="paragraph" w:styleId="a6">
+  <w:style w:type="paragraph" w:styleId="NormalWeb">
     <w:name w:val="Normal (Web)"/>
-    <w:basedOn w:val="a"/>
+    <w:basedOn w:val="Normal"/>
     <w:uiPriority w:val="99"/>
     <w:semiHidden/>
     <w:unhideWhenUsed/>

</xml_diff>

<commit_message>
add photo output to word
</commit_message>
<xml_diff>
--- a/sent.docx
+++ b/sent.docx
@@ -3364,7 +3364,7 @@
         <w:bidi/>
         <w:jc w:val="both"/>
         <w:rPr>
-          <w:rFonts w:cs="Arial" w:hint="cs"/>
+          <w:rFonts w:cs="Arial"/>
           <w:sz w:val="28"/>
           <w:szCs w:val="28"/>
           <w:lang w:bidi="ar-SY"/>
@@ -3523,14 +3523,25 @@
         <w:bidi/>
         <w:jc w:val="both"/>
         <w:rPr>
+          <w:rFonts w:cs="Arial"/>
+          <w:sz w:val="28"/>
+          <w:szCs w:val="28"/>
+          <w:rtl/>
+          <w:lang w:bidi="ar-SY"/>
+        </w:rPr>
+      </w:pPr>
+      <w:proofErr w:type="spellStart"/>
+      <w:r>
+        <w:rPr>
           <w:rFonts w:cs="Arial" w:hint="cs"/>
           <w:sz w:val="28"/>
           <w:szCs w:val="28"/>
           <w:rtl/>
           <w:lang w:bidi="ar-SY"/>
         </w:rPr>
-      </w:pPr>
-      <w:proofErr w:type="spellStart"/>
+        <w:t>فأذا</w:t>
+      </w:r>
+      <w:proofErr w:type="spellEnd"/>
       <w:r>
         <w:rPr>
           <w:rFonts w:cs="Arial" w:hint="cs"/>
@@ -3539,9 +3550,8 @@
           <w:rtl/>
           <w:lang w:bidi="ar-SY"/>
         </w:rPr>
-        <w:t>فأذا</w:t>
-      </w:r>
-      <w:proofErr w:type="spellEnd"/>
+        <w:t xml:space="preserve"> كان اللاعب اختار رقم رقعة تقع عليها احداثيات حجر معاكس لل</w:t>
+      </w:r>
       <w:r>
         <w:rPr>
           <w:rFonts w:cs="Arial" w:hint="cs"/>
@@ -3550,8 +3560,9 @@
           <w:rtl/>
           <w:lang w:bidi="ar-SY"/>
         </w:rPr>
-        <w:t xml:space="preserve"> كان اللاعب اختار رقم رقعة تقع عليها احداثيات حجر معاكس لل</w:t>
-      </w:r>
+        <w:t xml:space="preserve">اعب فيطلب أعادة تعين رقم رقعة حجر ليتوافق مع </w:t>
+      </w:r>
+      <w:proofErr w:type="gramStart"/>
       <w:r>
         <w:rPr>
           <w:rFonts w:cs="Arial" w:hint="cs"/>
@@ -3560,17 +3571,6 @@
           <w:rtl/>
           <w:lang w:bidi="ar-SY"/>
         </w:rPr>
-        <w:t xml:space="preserve">اعب فيطلب أعادة تعين رقم رقعة حجر ليتوافق مع </w:t>
-      </w:r>
-      <w:proofErr w:type="gramStart"/>
-      <w:r>
-        <w:rPr>
-          <w:rFonts w:cs="Arial" w:hint="cs"/>
-          <w:sz w:val="28"/>
-          <w:szCs w:val="28"/>
-          <w:rtl/>
-          <w:lang w:bidi="ar-SY"/>
-        </w:rPr>
         <w:t>احجاره .</w:t>
       </w:r>
       <w:proofErr w:type="gramEnd"/>
@@ -3594,7 +3594,7 @@
         <w:bidi/>
         <w:jc w:val="both"/>
         <w:rPr>
-          <w:rFonts w:cs="Arial" w:hint="cs"/>
+          <w:rFonts w:cs="Arial"/>
           <w:sz w:val="28"/>
           <w:szCs w:val="28"/>
           <w:rtl/>
@@ -3775,12 +3775,55 @@
       <w:pPr>
         <w:bidi/>
         <w:rPr>
-          <w:rFonts w:hint="cs"/>
-          <w:sz w:val="28"/>
-          <w:szCs w:val="28"/>
-          <w:rtl/>
-        </w:rPr>
-      </w:pPr>
+          <w:sz w:val="28"/>
+          <w:szCs w:val="28"/>
+          <w:rtl/>
+        </w:rPr>
+      </w:pPr>
+      <w:r>
+        <w:rPr>
+          <w:rFonts w:cs="Arial"/>
+          <w:sz w:val="28"/>
+          <w:szCs w:val="28"/>
+          <w:rtl/>
+          <w:lang w:bidi="ar-SY"/>
+        </w:rPr>
+        <w:drawing>
+          <wp:inline distT="0" distB="0" distL="0" distR="0" wp14:anchorId="320C1F1C" wp14:editId="7C0F7146">
+            <wp:extent cx="5943600" cy="855980"/>
+            <wp:effectExtent l="0" t="0" r="0" b="1270"/>
+            <wp:docPr id="2" name="Picture 2"/>
+            <wp:cNvGraphicFramePr>
+              <a:graphicFrameLocks xmlns:a="http://schemas.openxmlformats.org/drawingml/2006/main" noChangeAspect="1"/>
+            </wp:cNvGraphicFramePr>
+            <a:graphic xmlns:a="http://schemas.openxmlformats.org/drawingml/2006/main">
+              <a:graphicData uri="http://schemas.openxmlformats.org/drawingml/2006/picture">
+                <pic:pic xmlns:pic="http://schemas.openxmlformats.org/drawingml/2006/picture">
+                  <pic:nvPicPr>
+                    <pic:cNvPr id="1" name=""/>
+                    <pic:cNvPicPr/>
+                  </pic:nvPicPr>
+                  <pic:blipFill>
+                    <a:blip r:embed="rId9"/>
+                    <a:stretch>
+                      <a:fillRect/>
+                    </a:stretch>
+                  </pic:blipFill>
+                  <pic:spPr>
+                    <a:xfrm>
+                      <a:off x="0" y="0"/>
+                      <a:ext cx="5943600" cy="855980"/>
+                    </a:xfrm>
+                    <a:prstGeom prst="rect">
+                      <a:avLst/>
+                    </a:prstGeom>
+                  </pic:spPr>
+                </pic:pic>
+              </a:graphicData>
+            </a:graphic>
+          </wp:inline>
+        </w:drawing>
+      </w:r>
     </w:p>
     <w:p>
       <w:pPr>
@@ -5035,7 +5078,7 @@
                     <pic:cNvPicPr/>
                   </pic:nvPicPr>
                   <pic:blipFill>
-                    <a:blip r:embed="rId9">
+                    <a:blip r:embed="rId10">
                       <a:extLst>
                         <a:ext uri="{28A0092B-C50C-407E-A947-70E740481C1C}">
                           <a14:useLocalDpi xmlns:a14="http://schemas.microsoft.com/office/drawing/2010/main" val="0"/>
@@ -5184,7 +5227,17 @@
           <w:szCs w:val="28"/>
           <w:rtl/>
         </w:rPr>
-        <w:t>تم عمل</w:t>
+        <w:t xml:space="preserve">تم </w:t>
+      </w:r>
+      <w:r>
+        <w:rPr>
+          <w:rFonts w:hint="cs"/>
+          <w:sz w:val="28"/>
+          <w:szCs w:val="28"/>
+          <w:rtl/>
+        </w:rPr>
+        <w:lastRenderedPageBreak/>
+        <w:t>عمل</w:t>
       </w:r>
       <w:r>
         <w:rPr>
@@ -5959,6 +6012,7 @@
           <w:rtl/>
           <w:lang w:bidi="ar-SY"/>
         </w:rPr>
+        <w:lastRenderedPageBreak/>
         <w:t xml:space="preserve">هذا التابع يعمل كحلقة وصل بين دالتي </w:t>
       </w:r>
       <w:proofErr w:type="spellStart"/>
@@ -6079,18 +6133,7 @@
           <w:rtl/>
           <w:lang w:bidi="ar-SY"/>
         </w:rPr>
-        <w:t xml:space="preserve">) </w:t>
-      </w:r>
-      <w:r>
-        <w:rPr>
-          <w:rFonts w:cs="Arial"/>
-          <w:sz w:val="32"/>
-          <w:szCs w:val="32"/>
-          <w:rtl/>
-          <w:lang w:bidi="ar-SY"/>
-        </w:rPr>
-        <w:lastRenderedPageBreak/>
-        <w:t xml:space="preserve">يتم استدعاء </w:t>
+        <w:t xml:space="preserve">) يتم استدعاء </w:t>
       </w:r>
       <w:proofErr w:type="spellStart"/>
       <w:proofErr w:type="gramStart"/>
@@ -7143,7 +7186,7 @@
       </w:pPr>
     </w:p>
     <w:sectPr>
-      <w:footerReference w:type="default" r:id="rId10"/>
+      <w:footerReference w:type="default" r:id="rId11"/>
       <w:pgSz w:w="12240" w:h="15840"/>
       <w:pgMar w:top="1440" w:right="1440" w:bottom="1440" w:left="1440" w:header="720" w:footer="720" w:gutter="0"/>
       <w:cols w:space="720"/>

</xml_diff>